<commit_message>
Made small changes to brochure
</commit_message>
<xml_diff>
--- a/FYP documentation/LocAdoc_Brochure.docx
+++ b/FYP documentation/LocAdoc_Brochure.docx
@@ -5,25 +5,25 @@
     <w:tbl>
       <w:tblPr>
         <w:tblStyle w:val="TableLayout"/>
-        <w:tblW w:w="15261" w:type="dxa"/>
+        <w:tblW w:w="15245" w:type="dxa"/>
         <w:jc w:val="center"/>
         <w:tblLayout w:type="fixed"/>
         <w:tblLook w:val="04A0" w:firstRow="1" w:lastRow="0" w:firstColumn="1" w:lastColumn="0" w:noHBand="0" w:noVBand="1"/>
         <w:tblDescription w:val="Brochure layout table"/>
       </w:tblPr>
       <w:tblGrid>
-        <w:gridCol w:w="4833"/>
-        <w:gridCol w:w="5595"/>
-        <w:gridCol w:w="4833"/>
+        <w:gridCol w:w="4828"/>
+        <w:gridCol w:w="5589"/>
+        <w:gridCol w:w="4828"/>
       </w:tblGrid>
       <w:tr>
         <w:trPr>
-          <w:trHeight w:val="10625"/>
+          <w:trHeight w:val="10552"/>
           <w:jc w:val="center"/>
         </w:trPr>
         <w:tc>
           <w:tcPr>
-            <w:tcW w:w="4833" w:type="dxa"/>
+            <w:tcW w:w="4828" w:type="dxa"/>
             <w:tcMar>
               <w:right w:w="720" w:type="dxa"/>
             </w:tcMar>
@@ -134,8 +134,6 @@
             <w:r>
               <w:t xml:space="preserve">Secure – Files will be secured using indestructible algorithms (AES 128) </w:t>
             </w:r>
-            <w:bookmarkStart w:id="0" w:name="_GoBack"/>
-            <w:bookmarkEnd w:id="0"/>
           </w:p>
           <w:p>
             <w:pPr>
@@ -150,7 +148,7 @@
         </w:tc>
         <w:tc>
           <w:tcPr>
-            <w:tcW w:w="5595" w:type="dxa"/>
+            <w:tcW w:w="5589" w:type="dxa"/>
             <w:tcMar>
               <w:left w:w="720" w:type="dxa"/>
               <w:right w:w="720" w:type="dxa"/>
@@ -159,21 +157,23 @@
           <w:tbl>
             <w:tblPr>
               <w:tblStyle w:val="TableLayout"/>
-              <w:tblW w:w="8764" w:type="dxa"/>
+              <w:tblpPr w:leftFromText="180" w:rightFromText="180" w:vertAnchor="text" w:horzAnchor="margin" w:tblpXSpec="center" w:tblpY="-30"/>
+              <w:tblOverlap w:val="never"/>
+              <w:tblW w:w="4356" w:type="dxa"/>
               <w:tblLayout w:type="fixed"/>
               <w:tblLook w:val="04A0" w:firstRow="1" w:lastRow="0" w:firstColumn="1" w:lastColumn="0" w:noHBand="0" w:noVBand="1"/>
               <w:tblDescription w:val="Layout table"/>
             </w:tblPr>
             <w:tblGrid>
-              <w:gridCol w:w="8764"/>
+              <w:gridCol w:w="4356"/>
             </w:tblGrid>
             <w:tr>
               <w:trPr>
-                <w:trHeight w:hRule="exact" w:val="7246"/>
+                <w:trHeight w:hRule="exact" w:val="10093"/>
               </w:trPr>
               <w:tc>
                 <w:tcPr>
-                  <w:tcW w:w="5000" w:type="pct"/>
+                  <w:tcW w:w="4356" w:type="dxa"/>
                 </w:tcPr>
                 <w:p>
                   <w:pPr>
@@ -185,13 +185,12 @@
                       <w:tag w:val="Enter Heading 1:"/>
                       <w:id w:val="-2122054426"/>
                       <w:placeholder>
-                        <w:docPart w:val="0B556AECDE334941963F87EF6D3BCA97"/>
+                        <w:docPart w:val="DA0A029BBB944BB694C58F8378A46D95"/>
                       </w:placeholder>
                       <w:temporary/>
                       <w:showingPlcHdr/>
                       <w15:appearance w15:val="hidden"/>
                     </w:sdtPr>
-                    <w:sdtEndPr/>
                     <w:sdtContent>
                       <w:r>
                         <w:rPr>
@@ -209,13 +208,12 @@
                     <w:tag w:val="Enter Heading 2:"/>
                     <w:id w:val="-1107344366"/>
                     <w:placeholder>
-                      <w:docPart w:val="42867A15AC52403B88FF32C9F8ECDA68"/>
+                      <w:docPart w:val="42B8495B87FB46C087E04B1B1E29F430"/>
                     </w:placeholder>
                     <w:temporary/>
                     <w:showingPlcHdr/>
                     <w15:appearance w15:val="hidden"/>
                   </w:sdtPr>
-                  <w:sdtEndPr/>
                   <w:sdtContent>
                     <w:p>
                       <w:pPr>
@@ -229,10 +227,13 @@
                 </w:sdt>
                 <w:p>
                   <w:r>
-                    <w:t>LocAdoc aims to provide its user a way to store confidential documents in mobile devices and access it only in the area he/she find it is safe. By including two factor protections, one being password (where the user knows) and second</w:t>
+                    <w:t>LocAdoc aims to provide its user a way to store confidential documents in mobile devices and access it only in the area he/she find it is safe.</w:t>
                   </w:r>
                   <w:r>
-                    <w:t xml:space="preserve"> being the location (where the user is currently), hence, providing secure vault for document storage so that it does not get into wrong hands even if the device is compromised.</w:t>
+                    <w:t xml:space="preserve"> </w:t>
+                  </w:r>
+                  <w:r>
+                    <w:t>By including two factor protections, one being password (where the user knows) and second being the location (where the user is currently), hence, providing secure vault for document storage so that it does not get into wrong hands even if the device is compromised.</w:t>
                   </w:r>
                 </w:p>
                 <w:p>
@@ -245,13 +246,12 @@
                       <w:tag w:val="Enter Heading 2:"/>
                       <w:id w:val="-128940018"/>
                       <w:placeholder>
-                        <w:docPart w:val="C168A8AF00244F47A1BA470984FCE1C3"/>
+                        <w:docPart w:val="BD52A15EE09D499E832AB538AB9237B9"/>
                       </w:placeholder>
                       <w:temporary/>
                       <w:showingPlcHdr/>
                       <w15:appearance w15:val="hidden"/>
                     </w:sdtPr>
-                    <w:sdtEndPr/>
                     <w:sdtContent>
                       <w:r>
                         <w:t>Contact Us</w:t>
@@ -305,16 +305,16 @@
                       <w:noProof/>
                     </w:rPr>
                     <w:drawing>
-                      <wp:anchor distT="0" distB="0" distL="114300" distR="114300" simplePos="0" relativeHeight="251662336" behindDoc="0" locked="0" layoutInCell="1" allowOverlap="1">
+                      <wp:anchor distT="0" distB="0" distL="114300" distR="114300" simplePos="0" relativeHeight="251663360" behindDoc="0" locked="0" layoutInCell="1" allowOverlap="1" wp14:anchorId="21476346" wp14:editId="4AB83B3D">
                         <wp:simplePos x="0" y="0"/>
                         <wp:positionH relativeFrom="column">
-                          <wp:posOffset>211</wp:posOffset>
+                          <wp:posOffset>0</wp:posOffset>
                         </wp:positionH>
                         <wp:positionV relativeFrom="paragraph">
-                          <wp:posOffset>284903</wp:posOffset>
+                          <wp:posOffset>278765</wp:posOffset>
                         </wp:positionV>
-                        <wp:extent cx="1725295" cy="508635"/>
-                        <wp:effectExtent l="0" t="0" r="8255" b="5715"/>
+                        <wp:extent cx="1492250" cy="440055"/>
+                        <wp:effectExtent l="0" t="0" r="0" b="0"/>
                         <wp:wrapTopAndBottom/>
                         <wp:docPr id="21" name="Picture 21"/>
                         <wp:cNvGraphicFramePr>
@@ -345,7 +345,7 @@
                               <pic:spPr bwMode="auto">
                                 <a:xfrm>
                                   <a:off x="0" y="0"/>
-                                  <a:ext cx="1725295" cy="508635"/>
+                                  <a:ext cx="1492250" cy="440055"/>
                                 </a:xfrm>
                                 <a:prstGeom prst="rect">
                                   <a:avLst/>
@@ -376,15 +376,26 @@
                   </w:r>
                 </w:p>
                 <w:p/>
+                <w:p/>
+                <w:p>
+                  <w:pPr>
+                    <w:tabs>
+                      <w:tab w:val="left" w:pos="2604"/>
+                    </w:tabs>
+                  </w:pPr>
+                  <w:r>
+                    <w:tab/>
+                  </w:r>
+                </w:p>
               </w:tc>
             </w:tr>
             <w:tr>
               <w:trPr>
-                <w:trHeight w:hRule="exact" w:val="2633"/>
+                <w:trHeight w:hRule="exact" w:val="51"/>
               </w:trPr>
               <w:tc>
                 <w:tcPr>
-                  <w:tcW w:w="5000" w:type="pct"/>
+                  <w:tcW w:w="4356" w:type="dxa"/>
                   <w:vAlign w:val="bottom"/>
                 </w:tcPr>
                 <w:p/>
@@ -395,7 +406,7 @@
         </w:tc>
         <w:tc>
           <w:tcPr>
-            <w:tcW w:w="4833" w:type="dxa"/>
+            <w:tcW w:w="4828" w:type="dxa"/>
             <w:tcMar>
               <w:left w:w="720" w:type="dxa"/>
             </w:tcMar>
@@ -403,11 +414,13 @@
           <w:p>
             <w:pPr>
               <w:rPr>
+                <w:b/>
                 <w:noProof/>
               </w:rPr>
             </w:pPr>
             <w:r>
               <w:rPr>
+                <w:b/>
                 <w:noProof/>
               </w:rPr>
               <mc:AlternateContent>
@@ -416,13 +429,13 @@
                     <wp:anchor distT="0" distB="0" distL="114300" distR="114300" simplePos="0" relativeHeight="251659264" behindDoc="0" locked="0" layoutInCell="1" allowOverlap="1">
                       <wp:simplePos x="0" y="0"/>
                       <wp:positionH relativeFrom="column">
-                        <wp:posOffset>-273934</wp:posOffset>
+                        <wp:posOffset>-29211</wp:posOffset>
                       </wp:positionH>
                       <wp:positionV relativeFrom="paragraph">
-                        <wp:posOffset>3986</wp:posOffset>
+                        <wp:posOffset>7620</wp:posOffset>
                       </wp:positionV>
-                      <wp:extent cx="2798693" cy="3029242"/>
-                      <wp:effectExtent l="0" t="0" r="20955" b="19050"/>
+                      <wp:extent cx="2636520" cy="3108960"/>
+                      <wp:effectExtent l="0" t="0" r="11430" b="15240"/>
                       <wp:wrapNone/>
                       <wp:docPr id="16" name="Right Triangle 16"/>
                       <wp:cNvGraphicFramePr/>
@@ -433,7 +446,7 @@
                             <wps:spPr>
                               <a:xfrm rot="10800000">
                                 <a:off x="0" y="0"/>
-                                <a:ext cx="2798693" cy="3029242"/>
+                                <a:ext cx="2636520" cy="3108960"/>
                               </a:xfrm>
                               <a:prstGeom prst="rtTriangle">
                                 <a:avLst/>
@@ -497,7 +510,7 @@
                       <v:stroke joinstyle="miter"/>
                       <v:path gradientshapeok="t" o:connecttype="custom" o:connectlocs="0,0;0,10800;0,21600;10800,21600;21600,21600;10800,10800" textboxrect="1800,12600,12600,19800"/>
                     </v:shapetype>
-                    <v:shape id="Right Triangle 16" o:spid="_x0000_s1026" type="#_x0000_t6" style="position:absolute;margin-left:-21.55pt;margin-top:.3pt;width:220.35pt;height:238.5pt;rotation:180;z-index:251659264;visibility:visible;mso-wrap-style:square;mso-width-percent:0;mso-height-percent:0;mso-wrap-distance-left:9pt;mso-wrap-distance-top:0;mso-wrap-distance-right:9pt;mso-wrap-distance-bottom:0;mso-position-horizontal:absolute;mso-position-horizontal-relative:text;mso-position-vertical:absolute;mso-position-vertical-relative:text;mso-width-percent:0;mso-height-percent:0;mso-width-relative:margin;mso-height-relative:margin;v-text-anchor:middle" o:gfxdata="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" fillcolor="#396" strokecolor="#01534a [1604]" strokeweight="1pt">
+                    <v:shape id="Right Triangle 16" o:spid="_x0000_s1026" type="#_x0000_t6" style="position:absolute;margin-left:-2.3pt;margin-top:.6pt;width:207.6pt;height:244.8pt;rotation:180;z-index:251659264;visibility:visible;mso-wrap-style:square;mso-width-percent:0;mso-height-percent:0;mso-wrap-distance-left:9pt;mso-wrap-distance-top:0;mso-wrap-distance-right:9pt;mso-wrap-distance-bottom:0;mso-position-horizontal:absolute;mso-position-horizontal-relative:text;mso-position-vertical:absolute;mso-position-vertical-relative:text;mso-width-percent:0;mso-height-percent:0;mso-width-relative:margin;mso-height-relative:margin;v-text-anchor:middle" o:gfxdata="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" fillcolor="#396" strokecolor="#01534a [1604]" strokeweight="1pt">
                       <v:textbox>
                         <w:txbxContent>
                           <w:p>
@@ -520,8 +533,14 @@
             </w:r>
           </w:p>
           <w:p>
+            <w:pPr>
+              <w:rPr>
+                <w:b/>
+              </w:rPr>
+            </w:pPr>
             <w:r>
               <w:rPr>
+                <w:b/>
                 <w:noProof/>
               </w:rPr>
               <mc:AlternateContent>
@@ -530,13 +549,13 @@
                     <wp:anchor distT="0" distB="0" distL="114300" distR="114300" simplePos="0" relativeHeight="251660288" behindDoc="0" locked="0" layoutInCell="1" allowOverlap="1">
                       <wp:simplePos x="0" y="0"/>
                       <wp:positionH relativeFrom="column">
-                        <wp:posOffset>132442</wp:posOffset>
+                        <wp:posOffset>248602</wp:posOffset>
                       </wp:positionH>
                       <wp:positionV relativeFrom="paragraph">
-                        <wp:posOffset>617413</wp:posOffset>
+                        <wp:posOffset>621983</wp:posOffset>
                       </wp:positionV>
-                      <wp:extent cx="2429383" cy="532231"/>
-                      <wp:effectExtent l="0" t="781050" r="0" b="782320"/>
+                      <wp:extent cx="2353005" cy="456552"/>
+                      <wp:effectExtent l="738823" t="0" r="691197" b="0"/>
                       <wp:wrapNone/>
                       <wp:docPr id="17" name="Text Box 17"/>
                       <wp:cNvGraphicFramePr/>
@@ -545,9 +564,9 @@
                           <wps:wsp>
                             <wps:cNvSpPr txBox="1"/>
                             <wps:spPr>
-                              <a:xfrm rot="13498286" flipV="1">
+                              <a:xfrm rot="13718178" flipV="1">
                                 <a:off x="0" y="0"/>
-                                <a:ext cx="2429383" cy="532231"/>
+                                <a:ext cx="2353005" cy="456552"/>
                               </a:xfrm>
                               <a:prstGeom prst="rect">
                                 <a:avLst/>
@@ -618,7 +637,7 @@
                       <v:stroke joinstyle="miter"/>
                       <v:path gradientshapeok="t" o:connecttype="rect"/>
                     </v:shapetype>
-                    <v:shape id="Text Box 17" o:spid="_x0000_s1027" type="#_x0000_t202" style="position:absolute;margin-left:10.45pt;margin-top:48.6pt;width:191.3pt;height:41.9pt;rotation:8849232fd;flip:y;z-index:251660288;visibility:visible;mso-wrap-style:square;mso-width-percent:0;mso-height-percent:0;mso-wrap-distance-left:9pt;mso-wrap-distance-top:0;mso-wrap-distance-right:9pt;mso-wrap-distance-bottom:0;mso-position-horizontal:absolute;mso-position-horizontal-relative:text;mso-position-vertical:absolute;mso-position-vertical-relative:text;mso-width-percent:0;mso-height-percent:0;mso-width-relative:margin;mso-height-relative:margin;v-text-anchor:top" o:gfxdata="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" fillcolor="#396" stroked="f" strokeweight=".5pt">
+                    <v:shape id="Text Box 17" o:spid="_x0000_s1027" type="#_x0000_t202" style="position:absolute;margin-left:19.55pt;margin-top:49pt;width:185.3pt;height:35.95pt;rotation:8609051fd;flip:y;z-index:251660288;visibility:visible;mso-wrap-style:square;mso-width-percent:0;mso-height-percent:0;mso-wrap-distance-left:9pt;mso-wrap-distance-top:0;mso-wrap-distance-right:9pt;mso-wrap-distance-bottom:0;mso-position-horizontal:absolute;mso-position-horizontal-relative:text;mso-position-vertical:absolute;mso-position-vertical-relative:text;mso-width-percent:0;mso-height-percent:0;mso-width-relative:margin;mso-height-relative:margin;v-text-anchor:top" o:gfxdata="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" fillcolor="#396" stroked="f" strokeweight=".5pt">
                       <v:textbox>
                         <w:txbxContent>
                           <w:p>
@@ -661,6 +680,69 @@
             </w:r>
             <w:r>
               <w:rPr>
+                <w:b/>
+                <w:noProof/>
+              </w:rPr>
+              <w:drawing>
+                <wp:anchor distT="0" distB="0" distL="114300" distR="114300" simplePos="0" relativeHeight="251658240" behindDoc="0" locked="0" layoutInCell="1" allowOverlap="1" wp14:anchorId="686A5BB1">
+                  <wp:simplePos x="0" y="0"/>
+                  <wp:positionH relativeFrom="column">
+                    <wp:posOffset>533400</wp:posOffset>
+                  </wp:positionH>
+                  <wp:positionV relativeFrom="paragraph">
+                    <wp:posOffset>1383030</wp:posOffset>
+                  </wp:positionV>
+                  <wp:extent cx="2073275" cy="3763645"/>
+                  <wp:effectExtent l="990600" t="228600" r="936625" b="236855"/>
+                  <wp:wrapTopAndBottom/>
+                  <wp:docPr id="1" name="Picture 1"/>
+                  <wp:cNvGraphicFramePr>
+                    <a:graphicFrameLocks xmlns:a="http://schemas.openxmlformats.org/drawingml/2006/main" noChangeAspect="1"/>
+                  </wp:cNvGraphicFramePr>
+                  <a:graphic xmlns:a="http://schemas.openxmlformats.org/drawingml/2006/main">
+                    <a:graphicData uri="http://schemas.openxmlformats.org/drawingml/2006/picture">
+                      <pic:pic xmlns:pic="http://schemas.openxmlformats.org/drawingml/2006/picture">
+                        <pic:nvPicPr>
+                          <pic:cNvPr id="1" name=""/>
+                          <pic:cNvPicPr/>
+                        </pic:nvPicPr>
+                        <pic:blipFill rotWithShape="1">
+                          <a:blip r:embed="rId13"/>
+                          <a:srcRect l="48850" t="8027" r="21178" b="8163"/>
+                          <a:stretch/>
+                        </pic:blipFill>
+                        <pic:spPr bwMode="auto">
+                          <a:xfrm rot="19157430">
+                            <a:off x="0" y="0"/>
+                            <a:ext cx="2073275" cy="3763645"/>
+                          </a:xfrm>
+                          <a:prstGeom prst="rect">
+                            <a:avLst/>
+                          </a:prstGeom>
+                          <a:ln>
+                            <a:noFill/>
+                          </a:ln>
+                          <a:extLst>
+                            <a:ext uri="{53640926-AAD7-44D8-BBD7-CCE9431645EC}">
+                              <a14:shadowObscured xmlns:a14="http://schemas.microsoft.com/office/drawing/2010/main"/>
+                            </a:ext>
+                          </a:extLst>
+                        </pic:spPr>
+                      </pic:pic>
+                    </a:graphicData>
+                  </a:graphic>
+                  <wp14:sizeRelH relativeFrom="margin">
+                    <wp14:pctWidth>0</wp14:pctWidth>
+                  </wp14:sizeRelH>
+                  <wp14:sizeRelV relativeFrom="margin">
+                    <wp14:pctHeight>0</wp14:pctHeight>
+                  </wp14:sizeRelV>
+                </wp:anchor>
+              </w:drawing>
+            </w:r>
+            <w:r>
+              <w:rPr>
+                <w:b/>
                 <w:noProof/>
               </w:rPr>
               <mc:AlternateContent>
@@ -669,13 +751,13 @@
                     <wp:anchor distT="0" distB="0" distL="114300" distR="114300" simplePos="0" relativeHeight="251661312" behindDoc="0" locked="0" layoutInCell="1" allowOverlap="1">
                       <wp:simplePos x="0" y="0"/>
                       <wp:positionH relativeFrom="column">
-                        <wp:posOffset>802806</wp:posOffset>
+                        <wp:posOffset>801688</wp:posOffset>
                       </wp:positionH>
                       <wp:positionV relativeFrom="paragraph">
-                        <wp:posOffset>209689</wp:posOffset>
+                        <wp:posOffset>210502</wp:posOffset>
                       </wp:positionV>
                       <wp:extent cx="1676453" cy="452862"/>
-                      <wp:effectExtent l="0" t="533400" r="0" b="537845"/>
+                      <wp:effectExtent l="516572" t="0" r="516573" b="0"/>
                       <wp:wrapNone/>
                       <wp:docPr id="20" name="Text Box 20"/>
                       <wp:cNvGraphicFramePr/>
@@ -684,7 +766,7 @@
                           <wps:wsp>
                             <wps:cNvSpPr txBox="1"/>
                             <wps:spPr>
-                              <a:xfrm rot="13487187" flipV="1">
+                              <a:xfrm rot="13691172" flipV="1">
                                 <a:off x="0" y="0"/>
                                 <a:ext cx="1676453" cy="452862"/>
                               </a:xfrm>
@@ -743,7 +825,7 @@
                 </mc:Choice>
                 <mc:Fallback>
                   <w:pict>
-                    <v:shape id="Text Box 20" o:spid="_x0000_s1028" type="#_x0000_t202" style="position:absolute;margin-left:63.2pt;margin-top:16.5pt;width:132pt;height:35.65pt;rotation:8861355fd;flip:y;z-index:251661312;visibility:visible;mso-wrap-style:square;mso-width-percent:0;mso-height-percent:0;mso-wrap-distance-left:9pt;mso-wrap-distance-top:0;mso-wrap-distance-right:9pt;mso-wrap-distance-bottom:0;mso-position-horizontal:absolute;mso-position-horizontal-relative:text;mso-position-vertical:absolute;mso-position-vertical-relative:text;mso-width-percent:0;mso-height-percent:0;mso-width-relative:margin;mso-height-relative:margin;v-text-anchor:top" o:gfxdata="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" fillcolor="#396" stroked="f" strokeweight=".5pt">
+                    <v:shape id="Text Box 20" o:spid="_x0000_s1028" type="#_x0000_t202" style="position:absolute;margin-left:63.15pt;margin-top:16.55pt;width:132pt;height:35.65pt;rotation:8638549fd;flip:y;z-index:251661312;visibility:visible;mso-wrap-style:square;mso-width-percent:0;mso-height-percent:0;mso-wrap-distance-left:9pt;mso-wrap-distance-top:0;mso-wrap-distance-right:9pt;mso-wrap-distance-bottom:0;mso-position-horizontal:absolute;mso-position-horizontal-relative:text;mso-position-vertical:absolute;mso-position-vertical-relative:text;mso-width-percent:0;mso-height-percent:0;mso-width-relative:margin;mso-height-relative:margin;v-text-anchor:top" o:gfxdata="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" fillcolor="#396" stroked="f" strokeweight=".5pt">
                       <v:textbox>
                         <w:txbxContent>
                           <w:p>
@@ -774,69 +856,10 @@
                 </mc:Fallback>
               </mc:AlternateContent>
             </w:r>
-            <w:r>
-              <w:rPr>
-                <w:noProof/>
-              </w:rPr>
-              <w:drawing>
-                <wp:anchor distT="0" distB="0" distL="114300" distR="114300" simplePos="0" relativeHeight="251658240" behindDoc="0" locked="0" layoutInCell="1" allowOverlap="1" wp14:anchorId="686A5BB1">
-                  <wp:simplePos x="0" y="0"/>
-                  <wp:positionH relativeFrom="column">
-                    <wp:posOffset>571500</wp:posOffset>
-                  </wp:positionH>
-                  <wp:positionV relativeFrom="paragraph">
-                    <wp:posOffset>1528445</wp:posOffset>
-                  </wp:positionV>
-                  <wp:extent cx="2073275" cy="3763645"/>
-                  <wp:effectExtent l="1028700" t="209550" r="1012825" b="198755"/>
-                  <wp:wrapTopAndBottom/>
-                  <wp:docPr id="1" name="Picture 1"/>
-                  <wp:cNvGraphicFramePr>
-                    <a:graphicFrameLocks xmlns:a="http://schemas.openxmlformats.org/drawingml/2006/main" noChangeAspect="1"/>
-                  </wp:cNvGraphicFramePr>
-                  <a:graphic xmlns:a="http://schemas.openxmlformats.org/drawingml/2006/main">
-                    <a:graphicData uri="http://schemas.openxmlformats.org/drawingml/2006/picture">
-                      <pic:pic xmlns:pic="http://schemas.openxmlformats.org/drawingml/2006/picture">
-                        <pic:nvPicPr>
-                          <pic:cNvPr id="1" name=""/>
-                          <pic:cNvPicPr/>
-                        </pic:nvPicPr>
-                        <pic:blipFill rotWithShape="1">
-                          <a:blip r:embed="rId13"/>
-                          <a:srcRect l="48850" t="8027" r="21178" b="8163"/>
-                          <a:stretch/>
-                        </pic:blipFill>
-                        <pic:spPr bwMode="auto">
-                          <a:xfrm rot="18980704">
-                            <a:off x="0" y="0"/>
-                            <a:ext cx="2073275" cy="3763645"/>
-                          </a:xfrm>
-                          <a:prstGeom prst="rect">
-                            <a:avLst/>
-                          </a:prstGeom>
-                          <a:ln>
-                            <a:noFill/>
-                          </a:ln>
-                          <a:extLst>
-                            <a:ext uri="{53640926-AAD7-44D8-BBD7-CCE9431645EC}">
-                              <a14:shadowObscured xmlns:a14="http://schemas.microsoft.com/office/drawing/2010/main"/>
-                            </a:ext>
-                          </a:extLst>
-                        </pic:spPr>
-                      </pic:pic>
-                    </a:graphicData>
-                  </a:graphic>
-                  <wp14:sizeRelH relativeFrom="margin">
-                    <wp14:pctWidth>0</wp14:pctWidth>
-                  </wp14:sizeRelH>
-                  <wp14:sizeRelV relativeFrom="margin">
-                    <wp14:pctHeight>0</wp14:pctHeight>
-                  </wp14:sizeRelV>
-                </wp:anchor>
-              </w:drawing>
-            </w:r>
           </w:p>
         </w:tc>
+        <w:bookmarkStart w:id="0" w:name="_GoBack"/>
+        <w:bookmarkEnd w:id="0"/>
       </w:tr>
     </w:tbl>
     <w:p>
@@ -1370,6 +1393,7 @@
     <w:lsdException w:name="HTML Sample" w:semiHidden="1" w:unhideWhenUsed="1"/>
     <w:lsdException w:name="HTML Typewriter" w:semiHidden="1" w:unhideWhenUsed="1"/>
     <w:lsdException w:name="HTML Variable" w:semiHidden="1" w:unhideWhenUsed="1"/>
+    <w:lsdException w:name="Normal Table" w:semiHidden="1" w:unhideWhenUsed="1"/>
     <w:lsdException w:name="annotation subject" w:semiHidden="1" w:unhideWhenUsed="1"/>
     <w:lsdException w:name="No List" w:semiHidden="1" w:unhideWhenUsed="1"/>
     <w:lsdException w:name="Outline List 1" w:semiHidden="1" w:unhideWhenUsed="1"/>
@@ -1414,6 +1438,7 @@
     <w:lsdException w:name="Table Professional" w:semiHidden="1" w:unhideWhenUsed="1"/>
     <w:lsdException w:name="Table Subtle 1" w:semiHidden="1" w:unhideWhenUsed="1"/>
     <w:lsdException w:name="Table Subtle 2" w:semiHidden="1" w:unhideWhenUsed="1"/>
+    <w:lsdException w:name="Table Web 1" w:semiHidden="1" w:unhideWhenUsed="1"/>
     <w:lsdException w:name="Table Web 2" w:semiHidden="1" w:unhideWhenUsed="1"/>
     <w:lsdException w:name="Table Web 3" w:semiHidden="1" w:unhideWhenUsed="1"/>
     <w:lsdException w:name="Balloon Text" w:semiHidden="1" w:unhideWhenUsed="1"/>
@@ -26658,7 +26683,7 @@
   <w:docParts>
     <w:docPart>
       <w:docPartPr>
-        <w:name w:val="0B556AECDE334941963F87EF6D3BCA97"/>
+        <w:name w:val="DA0A029BBB944BB694C58F8378A46D95"/>
         <w:category>
           <w:name w:val="General"/>
           <w:gallery w:val="placeholder"/>
@@ -26669,12 +26694,12 @@
         <w:behaviors>
           <w:behavior w:val="content"/>
         </w:behaviors>
-        <w:guid w:val="{1FDF959A-1D58-4220-9CD1-441F499E8D20}"/>
+        <w:guid w:val="{E9716AE4-165F-4F43-8261-8779B4719D64}"/>
       </w:docPartPr>
       <w:docPartBody>
         <w:p>
           <w:pPr>
-            <w:pStyle w:val="0B556AECDE334941963F87EF6D3BCA97"/>
+            <w:pStyle w:val="DA0A029BBB944BB694C58F8378A46D95"/>
           </w:pPr>
           <w:r>
             <w:rPr>
@@ -26687,7 +26712,7 @@
     </w:docPart>
     <w:docPart>
       <w:docPartPr>
-        <w:name w:val="42867A15AC52403B88FF32C9F8ECDA68"/>
+        <w:name w:val="42B8495B87FB46C087E04B1B1E29F430"/>
         <w:category>
           <w:name w:val="General"/>
           <w:gallery w:val="placeholder"/>
@@ -26698,12 +26723,12 @@
         <w:behaviors>
           <w:behavior w:val="content"/>
         </w:behaviors>
-        <w:guid w:val="{796067E9-5D28-4BDE-9DBB-943FDF467EB2}"/>
+        <w:guid w:val="{1BE154A6-A480-4052-A590-1748539AEA37}"/>
       </w:docPartPr>
       <w:docPartBody>
         <w:p>
           <w:pPr>
-            <w:pStyle w:val="42867A15AC52403B88FF32C9F8ECDA68"/>
+            <w:pStyle w:val="42B8495B87FB46C087E04B1B1E29F430"/>
           </w:pPr>
           <w:r>
             <w:t>About Us</w:t>
@@ -26713,7 +26738,7 @@
     </w:docPart>
     <w:docPart>
       <w:docPartPr>
-        <w:name w:val="C168A8AF00244F47A1BA470984FCE1C3"/>
+        <w:name w:val="BD52A15EE09D499E832AB538AB9237B9"/>
         <w:category>
           <w:name w:val="General"/>
           <w:gallery w:val="placeholder"/>
@@ -26724,12 +26749,12 @@
         <w:behaviors>
           <w:behavior w:val="content"/>
         </w:behaviors>
-        <w:guid w:val="{32C562C9-3029-4767-AFC4-C8F9D7EC7D73}"/>
+        <w:guid w:val="{C339CE82-9C16-4854-BA98-3BF97CEFDCA8}"/>
       </w:docPartPr>
       <w:docPartBody>
         <w:p>
           <w:pPr>
-            <w:pStyle w:val="C168A8AF00244F47A1BA470984FCE1C3"/>
+            <w:pStyle w:val="BD52A15EE09D499E832AB538AB9237B9"/>
           </w:pPr>
           <w:r>
             <w:t>Contact Us</w:t>
@@ -26755,7 +26780,7 @@
     <w:charset w:val="00"/>
     <w:family w:val="roman"/>
     <w:pitch w:val="variable"/>
-    <w:sig w:usb0="E0002AFF" w:usb1="C0007843" w:usb2="00000009" w:usb3="00000000" w:csb0="000001FF" w:csb1="00000000"/>
+    <w:sig w:usb0="E0002EFF" w:usb1="C000785B" w:usb2="00000009" w:usb3="00000000" w:csb0="000001FF" w:csb1="00000000"/>
   </w:font>
   <w:font w:name="Cambria">
     <w:panose1 w:val="02040503050406030204"/>
@@ -26769,7 +26794,7 @@
     <w:charset w:val="00"/>
     <w:family w:val="swiss"/>
     <w:pitch w:val="variable"/>
-    <w:sig w:usb0="E0002AFF" w:usb1="4000ACFF" w:usb2="00000001" w:usb3="00000000" w:csb0="000001FF" w:csb1="00000000"/>
+    <w:sig w:usb0="E0002AFF" w:usb1="C000247B" w:usb2="00000009" w:usb3="00000000" w:csb0="000001FF" w:csb1="00000000"/>
   </w:font>
   <w:font w:name="Segoe UI">
     <w:panose1 w:val="020B0502040204020203"/>
@@ -26790,7 +26815,7 @@
     <w:charset w:val="00"/>
     <w:family w:val="swiss"/>
     <w:pitch w:val="variable"/>
-    <w:sig w:usb0="A0002AEF" w:usb1="4000207B" w:usb2="00000000" w:usb3="00000000" w:csb0="000001FF" w:csb1="00000000"/>
+    <w:sig w:usb0="E0002AFF" w:usb1="C000247B" w:usb2="00000009" w:usb3="00000000" w:csb0="000001FF" w:csb1="00000000"/>
   </w:font>
 </w:fonts>
 </file>
@@ -26843,6 +26868,8 @@
   <w:rsids>
     <w:rsidRoot w:val="00A0339E"/>
     <w:rsid w:val="00364BC0"/>
+    <w:rsid w:val="0039207E"/>
+    <w:rsid w:val="00960DF4"/>
     <w:rsid w:val="00A0339E"/>
   </w:rsids>
   <m:mathPr>
@@ -27347,6 +27374,7 @@
     <w:basedOn w:val="DefaultParagraphFont"/>
     <w:uiPriority w:val="99"/>
     <w:semiHidden/>
+    <w:rsid w:val="0039207E"/>
     <w:rPr>
       <w:color w:val="808080"/>
     </w:rPr>
@@ -27455,6 +27483,69 @@
   <w:style w:type="paragraph" w:customStyle="1" w:styleId="D298D40212134005B99720E3BD9B88B3">
     <w:name w:val="D298D40212134005B99720E3BD9B88B3"/>
     <w:rsid w:val="00A0339E"/>
+  </w:style>
+  <w:style w:type="paragraph" w:customStyle="1" w:styleId="DD764D7A162C45A899C5BF59680C7677">
+    <w:name w:val="DD764D7A162C45A899C5BF59680C7677"/>
+    <w:rsid w:val="0039207E"/>
+    <w:rPr>
+      <w:lang w:val="en-SG" w:eastAsia="en-SG"/>
+    </w:rPr>
+  </w:style>
+  <w:style w:type="paragraph" w:customStyle="1" w:styleId="5C0BBD00C9CE4E8294A4B8F8D035EB37">
+    <w:name w:val="5C0BBD00C9CE4E8294A4B8F8D035EB37"/>
+    <w:rsid w:val="0039207E"/>
+    <w:rPr>
+      <w:lang w:val="en-SG" w:eastAsia="en-SG"/>
+    </w:rPr>
+  </w:style>
+  <w:style w:type="paragraph" w:customStyle="1" w:styleId="D01BF9955C6E4C70B2BFCBDDB2675E2A">
+    <w:name w:val="D01BF9955C6E4C70B2BFCBDDB2675E2A"/>
+    <w:rsid w:val="0039207E"/>
+    <w:rPr>
+      <w:lang w:val="en-SG" w:eastAsia="en-SG"/>
+    </w:rPr>
+  </w:style>
+  <w:style w:type="paragraph" w:customStyle="1" w:styleId="807E3649605F454A8B8DB0CAE73596E5">
+    <w:name w:val="807E3649605F454A8B8DB0CAE73596E5"/>
+    <w:rsid w:val="0039207E"/>
+    <w:rPr>
+      <w:lang w:val="en-SG" w:eastAsia="en-SG"/>
+    </w:rPr>
+  </w:style>
+  <w:style w:type="paragraph" w:customStyle="1" w:styleId="94F943136CA24AFD839E445C091846ED">
+    <w:name w:val="94F943136CA24AFD839E445C091846ED"/>
+    <w:rsid w:val="0039207E"/>
+    <w:rPr>
+      <w:lang w:val="en-SG" w:eastAsia="en-SG"/>
+    </w:rPr>
+  </w:style>
+  <w:style w:type="paragraph" w:customStyle="1" w:styleId="8EFF1AA55F4245E7B44718A398E949F0">
+    <w:name w:val="8EFF1AA55F4245E7B44718A398E949F0"/>
+    <w:rsid w:val="0039207E"/>
+    <w:rPr>
+      <w:lang w:val="en-SG" w:eastAsia="en-SG"/>
+    </w:rPr>
+  </w:style>
+  <w:style w:type="paragraph" w:customStyle="1" w:styleId="DA0A029BBB944BB694C58F8378A46D95">
+    <w:name w:val="DA0A029BBB944BB694C58F8378A46D95"/>
+    <w:rsid w:val="0039207E"/>
+    <w:rPr>
+      <w:lang w:val="en-SG" w:eastAsia="en-SG"/>
+    </w:rPr>
+  </w:style>
+  <w:style w:type="paragraph" w:customStyle="1" w:styleId="42B8495B87FB46C087E04B1B1E29F430">
+    <w:name w:val="42B8495B87FB46C087E04B1B1E29F430"/>
+    <w:rsid w:val="0039207E"/>
+    <w:rPr>
+      <w:lang w:val="en-SG" w:eastAsia="en-SG"/>
+    </w:rPr>
+  </w:style>
+  <w:style w:type="paragraph" w:customStyle="1" w:styleId="BD52A15EE09D499E832AB538AB9237B9">
+    <w:name w:val="BD52A15EE09D499E832AB538AB9237B9"/>
+    <w:rsid w:val="0039207E"/>
+    <w:rPr>
+      <w:lang w:val="en-SG" w:eastAsia="en-SG"/>
+    </w:rPr>
   </w:style>
 </w:styles>
 </file>
@@ -27720,6 +27811,15 @@
 </file>
 
 <file path=customXml/item1.xml><?xml version="1.0" encoding="utf-8"?>
+<?mso-contentType ?>
+<FormTemplates xmlns="http://schemas.microsoft.com/sharepoint/v3/contenttype/forms">
+  <Display>DocumentLibraryForm</Display>
+  <Edit>DocumentLibraryForm</Edit>
+  <New>DocumentLibraryForm</New>
+</FormTemplates>
+</file>
+
+<file path=customXml/item2.xml><?xml version="1.0" encoding="utf-8"?>
 <ct:contentTypeSchema xmlns:ct="http://schemas.microsoft.com/office/2006/metadata/contentType" xmlns:ma="http://schemas.microsoft.com/office/2006/metadata/properties/metaAttributes" ct:_="" ma:_="" ma:contentTypeName="Document" ma:contentTypeID="0x010100AA3F7D94069FF64A86F7DFF56D60E3BE" ma:contentTypeVersion="6" ma:contentTypeDescription="Create a new document." ma:contentTypeScope="" ma:versionID="c32302c77d4085ecf495bdddb7f5e889">
   <xsd:schema xmlns:xsd="http://www.w3.org/2001/XMLSchema" xmlns:xs="http://www.w3.org/2001/XMLSchema" xmlns:p="http://schemas.microsoft.com/office/2006/metadata/properties" xmlns:ns2="a4f35948-e619-41b3-aa29-22878b09cfd2" xmlns:ns3="40262f94-9f35-4ac3-9a90-690165a166b7" targetNamespace="http://schemas.microsoft.com/office/2006/metadata/properties" ma:root="true" ma:fieldsID="4ab5ae46be95f9d0be6107e8200be7a2" ns2:_="" ns3:_="">
     <xsd:import namespace="a4f35948-e619-41b3-aa29-22878b09cfd2"/>
@@ -27900,15 +28000,6 @@
 </ct:contentTypeSchema>
 </file>
 
-<file path=customXml/item2.xml><?xml version="1.0" encoding="utf-8"?>
-<?mso-contentType ?>
-<FormTemplates xmlns="http://schemas.microsoft.com/sharepoint/v3/contenttype/forms">
-  <Display>DocumentLibraryForm</Display>
-  <Edit>DocumentLibraryForm</Edit>
-  <New>DocumentLibraryForm</New>
-</FormTemplates>
-</file>
-
 <file path=customXml/item3.xml><?xml version="1.0" encoding="utf-8"?>
 <p:properties xmlns:p="http://schemas.microsoft.com/office/2006/metadata/properties" xmlns:xsi="http://www.w3.org/2001/XMLSchema-instance" xmlns:pc="http://schemas.microsoft.com/office/infopath/2007/PartnerControls">
   <documentManagement>
@@ -27921,6 +28012,14 @@
 </file>
 
 <file path=customXml/itemProps1.xml><?xml version="1.0" encoding="utf-8"?>
+<ds:datastoreItem xmlns:ds="http://schemas.openxmlformats.org/officeDocument/2006/customXml" ds:itemID="{ABE44320-BEBD-4D1C-9104-5D8258A41C1D}">
+  <ds:schemaRefs>
+    <ds:schemaRef ds:uri="http://schemas.microsoft.com/sharepoint/v3/contenttype/forms"/>
+  </ds:schemaRefs>
+</ds:datastoreItem>
+</file>
+
+<file path=customXml/itemProps2.xml><?xml version="1.0" encoding="utf-8"?>
 <ds:datastoreItem xmlns:ds="http://schemas.openxmlformats.org/officeDocument/2006/customXml" ds:itemID="{547F07B8-09AD-4EE6-8E3A-01F80185106A}">
   <ds:schemaRefs>
     <ds:schemaRef ds:uri="http://schemas.microsoft.com/office/2006/metadata/contentType"/>
@@ -27939,14 +28038,6 @@
 </ds:datastoreItem>
 </file>
 
-<file path=customXml/itemProps2.xml><?xml version="1.0" encoding="utf-8"?>
-<ds:datastoreItem xmlns:ds="http://schemas.openxmlformats.org/officeDocument/2006/customXml" ds:itemID="{ABE44320-BEBD-4D1C-9104-5D8258A41C1D}">
-  <ds:schemaRefs>
-    <ds:schemaRef ds:uri="http://schemas.microsoft.com/sharepoint/v3/contenttype/forms"/>
-  </ds:schemaRefs>
-</ds:datastoreItem>
-</file>
-
 <file path=customXml/itemProps3.xml><?xml version="1.0" encoding="utf-8"?>
 <ds:datastoreItem xmlns:ds="http://schemas.openxmlformats.org/officeDocument/2006/customXml" ds:itemID="{7693A203-2A21-4C04-ACB1-4635A1CD0569}">
   <ds:schemaRefs>

</xml_diff>

<commit_message>
Made final changes to brochure and both the manuals
</commit_message>
<xml_diff>
--- a/FYP documentation/LocAdoc_Brochure.docx
+++ b/FYP documentation/LocAdoc_Brochure.docx
@@ -5,37 +5,39 @@
     <w:tbl>
       <w:tblPr>
         <w:tblStyle w:val="TableLayout"/>
-        <w:tblW w:w="15245" w:type="dxa"/>
+        <w:tblW w:w="15220" w:type="dxa"/>
         <w:jc w:val="center"/>
         <w:tblLayout w:type="fixed"/>
         <w:tblLook w:val="04A0" w:firstRow="1" w:lastRow="0" w:firstColumn="1" w:lastColumn="0" w:noHBand="0" w:noVBand="1"/>
         <w:tblDescription w:val="Brochure layout table"/>
       </w:tblPr>
       <w:tblGrid>
-        <w:gridCol w:w="4828"/>
-        <w:gridCol w:w="5589"/>
-        <w:gridCol w:w="4828"/>
+        <w:gridCol w:w="4820"/>
+        <w:gridCol w:w="5580"/>
+        <w:gridCol w:w="4820"/>
       </w:tblGrid>
       <w:tr>
         <w:trPr>
-          <w:trHeight w:val="10552"/>
+          <w:trHeight w:val="10794"/>
           <w:jc w:val="center"/>
         </w:trPr>
         <w:tc>
           <w:tcPr>
-            <w:tcW w:w="4828" w:type="dxa"/>
+            <w:tcW w:w="4820" w:type="dxa"/>
             <w:tcMar>
               <w:right w:w="720" w:type="dxa"/>
             </w:tcMar>
           </w:tcPr>
           <w:p>
+            <w:bookmarkStart w:id="0" w:name="_GoBack"/>
+            <w:bookmarkEnd w:id="0"/>
             <w:r>
               <w:rPr>
                 <w:noProof/>
               </w:rPr>
               <w:drawing>
                 <wp:inline distT="0" distB="0" distL="0" distR="0" wp14:anchorId="2A142988" wp14:editId="5AF472D8">
-                  <wp:extent cx="2441575" cy="2441575"/>
+                  <wp:extent cx="2514600" cy="2441575"/>
                   <wp:effectExtent l="0" t="0" r="0" b="0"/>
                   <wp:docPr id="19" name="Picture 19"/>
                   <wp:cNvGraphicFramePr>
@@ -49,7 +51,7 @@
                           <pic:cNvPicPr/>
                         </pic:nvPicPr>
                         <pic:blipFill>
-                          <a:blip r:embed="rId10"/>
+                          <a:blip r:embed="rId11"/>
                           <a:stretch>
                             <a:fillRect/>
                           </a:stretch>
@@ -57,7 +59,7 @@
                         <pic:spPr>
                           <a:xfrm>
                             <a:off x="0" y="0"/>
-                            <a:ext cx="2441575" cy="2441575"/>
+                            <a:ext cx="2514600" cy="2441575"/>
                           </a:xfrm>
                           <a:prstGeom prst="rect">
                             <a:avLst/>
@@ -81,16 +83,15 @@
           <w:p>
             <w:pPr>
               <w:pStyle w:val="Heading2"/>
-              <w:rPr>
-                <w:rStyle w:val="Heading2Char"/>
-                <w:b/>
-                <w:bCs/>
-              </w:rPr>
             </w:pPr>
             <w:r>
-              <w:t>Check out what this app can do!</w:t>
+              <w:t>Some Awesome features</w:t>
+            </w:r>
+            <w:r>
+              <w:t>!</w:t>
             </w:r>
           </w:p>
+          <w:p/>
           <w:p>
             <w:pPr>
               <w:pStyle w:val="ListBullet"/>
@@ -148,7 +149,7 @@
         </w:tc>
         <w:tc>
           <w:tcPr>
-            <w:tcW w:w="5589" w:type="dxa"/>
+            <w:tcW w:w="5580" w:type="dxa"/>
             <w:tcMar>
               <w:left w:w="720" w:type="dxa"/>
               <w:right w:w="720" w:type="dxa"/>
@@ -159,81 +160,59 @@
               <w:tblStyle w:val="TableLayout"/>
               <w:tblpPr w:leftFromText="180" w:rightFromText="180" w:vertAnchor="text" w:horzAnchor="margin" w:tblpXSpec="center" w:tblpY="-30"/>
               <w:tblOverlap w:val="never"/>
-              <w:tblW w:w="4356" w:type="dxa"/>
+              <w:tblW w:w="4349" w:type="dxa"/>
               <w:tblLayout w:type="fixed"/>
               <w:tblLook w:val="04A0" w:firstRow="1" w:lastRow="0" w:firstColumn="1" w:lastColumn="0" w:noHBand="0" w:noVBand="1"/>
               <w:tblDescription w:val="Layout table"/>
             </w:tblPr>
             <w:tblGrid>
-              <w:gridCol w:w="4356"/>
+              <w:gridCol w:w="4349"/>
             </w:tblGrid>
             <w:tr>
               <w:trPr>
-                <w:trHeight w:hRule="exact" w:val="10093"/>
+                <w:trHeight w:hRule="exact" w:val="10323"/>
               </w:trPr>
               <w:tc>
                 <w:tcPr>
-                  <w:tcW w:w="4356" w:type="dxa"/>
+                  <w:tcW w:w="4349" w:type="dxa"/>
                 </w:tcPr>
                 <w:p>
                   <w:pPr>
                     <w:pStyle w:val="Heading1"/>
+                    <w:rPr>
+                      <w:rFonts w:ascii="Verdana" w:hAnsi="Verdana"/>
+                      <w:sz w:val="24"/>
+                      <w:szCs w:val="24"/>
+                    </w:rPr>
                   </w:pPr>
-                  <w:sdt>
-                    <w:sdtPr>
-                      <w:alias w:val="Enter Heading 1:"/>
-                      <w:tag w:val="Enter Heading 1:"/>
-                      <w:id w:val="-2122054426"/>
-                      <w:placeholder>
-                        <w:docPart w:val="DA0A029BBB944BB694C58F8378A46D95"/>
-                      </w:placeholder>
-                      <w:temporary/>
-                      <w:showingPlcHdr/>
-                      <w15:appearance w15:val="hidden"/>
-                    </w:sdtPr>
-                    <w:sdtContent>
-                      <w:r>
-                        <w:rPr>
-                          <w:rStyle w:val="PlaceholderText"/>
-                          <w:color w:val="027E6F" w:themeColor="accent1" w:themeShade="BF"/>
-                        </w:rPr>
-                        <w:t>Who We Are</w:t>
-                      </w:r>
-                    </w:sdtContent>
-                  </w:sdt>
+                  <w:r>
+                    <w:rPr>
+                      <w:rFonts w:ascii="Verdana" w:hAnsi="Verdana"/>
+                      <w:sz w:val="24"/>
+                      <w:szCs w:val="24"/>
+                    </w:rPr>
+                    <w:t xml:space="preserve">Totally awesome app for you </w:t>
+                  </w:r>
                 </w:p>
-                <w:sdt>
-                  <w:sdtPr>
-                    <w:alias w:val="Enter Heading 2:"/>
-                    <w:tag w:val="Enter Heading 2:"/>
-                    <w:id w:val="-1107344366"/>
-                    <w:placeholder>
-                      <w:docPart w:val="42B8495B87FB46C087E04B1B1E29F430"/>
-                    </w:placeholder>
-                    <w:temporary/>
-                    <w:showingPlcHdr/>
-                    <w15:appearance w15:val="hidden"/>
-                  </w:sdtPr>
-                  <w:sdtContent>
-                    <w:p>
-                      <w:pPr>
-                        <w:pStyle w:val="Heading2"/>
-                      </w:pPr>
-                      <w:r>
-                        <w:t>About Us</w:t>
-                      </w:r>
-                    </w:p>
-                  </w:sdtContent>
-                </w:sdt>
+                <w:p/>
                 <w:p>
                   <w:r>
-                    <w:t>LocAdoc aims to provide its user a way to store confidential documents in mobile devices and access it only in the area he/she find it is safe.</w:t>
+                    <w:t>LocAdoc aims to provide</w:t>
                   </w:r>
                   <w:r>
-                    <w:t xml:space="preserve"> </w:t>
+                    <w:t xml:space="preserve"> a way to store confidential documents in mobile devices and access it only in the area </w:t>
                   </w:r>
                   <w:r>
-                    <w:t>By including two factor protections, one being password (where the user knows) and second being the location (where the user is currently), hence, providing secure vault for document storage so that it does not get into wrong hands even if the device is compromised.</w:t>
+                    <w:t xml:space="preserve">you </w:t>
+                  </w:r>
+                  <w:r>
+                    <w:t xml:space="preserve">find it is safe. By including two factor protections, one being password and second being the location, hence, providing secure vault for document storage so that it does not </w:t>
+                  </w:r>
+                  <w:r>
+                    <w:t>get into wrong hands even if your</w:t>
+                  </w:r>
+                  <w:r>
+                    <w:t xml:space="preserve"> device is compromised.</w:t>
                   </w:r>
                 </w:p>
                 <w:p>
@@ -252,6 +231,7 @@
                       <w:showingPlcHdr/>
                       <w15:appearance w15:val="hidden"/>
                     </w:sdtPr>
+                    <w:sdtEndPr/>
                     <w:sdtContent>
                       <w:r>
                         <w:t>Contact Us</w:t>
@@ -266,7 +246,7 @@
                     <w:br/>
                     <w:t xml:space="preserve">Web: </w:t>
                   </w:r>
-                  <w:hyperlink r:id="rId11" w:history="1">
+                  <w:hyperlink r:id="rId12" w:history="1">
                     <w:r>
                       <w:rPr>
                         <w:rStyle w:val="Hyperlink"/>
@@ -276,22 +256,6 @@
                   </w:hyperlink>
                 </w:p>
                 <w:p/>
-                <w:p>
-                  <w:pPr>
-                    <w:spacing w:after="0"/>
-                    <w:rPr>
-                      <w:b/>
-                      <w:i/>
-                    </w:rPr>
-                  </w:pPr>
-                  <w:r>
-                    <w:rPr>
-                      <w:b/>
-                      <w:i/>
-                    </w:rPr>
-                    <w:t xml:space="preserve">Our app is available on any mobile device! </w:t>
-                  </w:r>
-                </w:p>
                 <w:p>
                   <w:pPr>
                     <w:spacing w:after="0"/>
@@ -330,7 +294,7 @@
                                 </pic:cNvPicPr>
                               </pic:nvPicPr>
                               <pic:blipFill>
-                                <a:blip r:embed="rId12">
+                                <a:blip r:embed="rId13">
                                   <a:extLst>
                                     <a:ext uri="{28A0092B-C50C-407E-A947-70E740481C1C}">
                                       <a14:useLocalDpi xmlns:a14="http://schemas.microsoft.com/office/drawing/2010/main" val="0"/>
@@ -375,6 +339,50 @@
                     <w:t>Download now to get started.</w:t>
                   </w:r>
                 </w:p>
+                <w:p>
+                  <w:pPr>
+                    <w:spacing w:after="0"/>
+                    <w:rPr>
+                      <w:b/>
+                      <w:i/>
+                    </w:rPr>
+                  </w:pPr>
+                  <w:r>
+                    <w:rPr>
+                      <w:b/>
+                      <w:i/>
+                    </w:rPr>
+                    <w:t xml:space="preserve"> </w:t>
+                  </w:r>
+                  <w:r>
+                    <w:rPr>
+                      <w:b/>
+                      <w:i/>
+                    </w:rPr>
+                    <w:t xml:space="preserve">* </w:t>
+                  </w:r>
+                  <w:r>
+                    <w:rPr>
+                      <w:b/>
+                      <w:i/>
+                    </w:rPr>
+                    <w:t xml:space="preserve">only at </w:t>
+                  </w:r>
+                  <w:r>
+                    <w:rPr>
+                      <w:b/>
+                      <w:i/>
+                    </w:rPr>
+                    <w:t>$12/year</w:t>
+                  </w:r>
+                  <w:r>
+                    <w:rPr>
+                      <w:b/>
+                      <w:i/>
+                    </w:rPr>
+                    <w:t xml:space="preserve"> </w:t>
+                  </w:r>
+                </w:p>
                 <w:p/>
                 <w:p/>
                 <w:p>
@@ -395,7 +403,7 @@
               </w:trPr>
               <w:tc>
                 <w:tcPr>
-                  <w:tcW w:w="4356" w:type="dxa"/>
+                  <w:tcW w:w="4349" w:type="dxa"/>
                   <w:vAlign w:val="bottom"/>
                 </w:tcPr>
                 <w:p/>
@@ -406,132 +414,11 @@
         </w:tc>
         <w:tc>
           <w:tcPr>
-            <w:tcW w:w="4828" w:type="dxa"/>
+            <w:tcW w:w="4820" w:type="dxa"/>
             <w:tcMar>
               <w:left w:w="720" w:type="dxa"/>
             </w:tcMar>
           </w:tcPr>
-          <w:p>
-            <w:pPr>
-              <w:rPr>
-                <w:b/>
-                <w:noProof/>
-              </w:rPr>
-            </w:pPr>
-            <w:r>
-              <w:rPr>
-                <w:b/>
-                <w:noProof/>
-              </w:rPr>
-              <mc:AlternateContent>
-                <mc:Choice Requires="wps">
-                  <w:drawing>
-                    <wp:anchor distT="0" distB="0" distL="114300" distR="114300" simplePos="0" relativeHeight="251659264" behindDoc="0" locked="0" layoutInCell="1" allowOverlap="1">
-                      <wp:simplePos x="0" y="0"/>
-                      <wp:positionH relativeFrom="column">
-                        <wp:posOffset>-29211</wp:posOffset>
-                      </wp:positionH>
-                      <wp:positionV relativeFrom="paragraph">
-                        <wp:posOffset>7620</wp:posOffset>
-                      </wp:positionV>
-                      <wp:extent cx="2636520" cy="3108960"/>
-                      <wp:effectExtent l="0" t="0" r="11430" b="15240"/>
-                      <wp:wrapNone/>
-                      <wp:docPr id="16" name="Right Triangle 16"/>
-                      <wp:cNvGraphicFramePr/>
-                      <a:graphic xmlns:a="http://schemas.openxmlformats.org/drawingml/2006/main">
-                        <a:graphicData uri="http://schemas.microsoft.com/office/word/2010/wordprocessingShape">
-                          <wps:wsp>
-                            <wps:cNvSpPr/>
-                            <wps:spPr>
-                              <a:xfrm rot="10800000">
-                                <a:off x="0" y="0"/>
-                                <a:ext cx="2636520" cy="3108960"/>
-                              </a:xfrm>
-                              <a:prstGeom prst="rtTriangle">
-                                <a:avLst/>
-                              </a:prstGeom>
-                              <a:solidFill>
-                                <a:srgbClr val="339966"/>
-                              </a:solidFill>
-                            </wps:spPr>
-                            <wps:style>
-                              <a:lnRef idx="2">
-                                <a:schemeClr val="accent1">
-                                  <a:shade val="50000"/>
-                                </a:schemeClr>
-                              </a:lnRef>
-                              <a:fillRef idx="1">
-                                <a:schemeClr val="accent1"/>
-                              </a:fillRef>
-                              <a:effectRef idx="0">
-                                <a:schemeClr val="accent1"/>
-                              </a:effectRef>
-                              <a:fontRef idx="minor">
-                                <a:schemeClr val="lt1"/>
-                              </a:fontRef>
-                            </wps:style>
-                            <wps:txbx>
-                              <w:txbxContent>
-                                <w:p>
-                                  <w:pPr>
-                                    <w:rPr>
-                                      <w:b/>
-                                      <w:color w:val="FFFFFF" w:themeColor="background1"/>
-                                      <w:sz w:val="72"/>
-                                      <w:szCs w:val="72"/>
-                                      <w:lang w:val="en-GB"/>
-                                    </w:rPr>
-                                  </w:pPr>
-                                </w:p>
-                              </w:txbxContent>
-                            </wps:txbx>
-                            <wps:bodyPr rot="0" spcFirstLastPara="0" vertOverflow="overflow" horzOverflow="overflow" vert="horz" wrap="square" lIns="91440" tIns="45720" rIns="91440" bIns="45720" numCol="1" spcCol="0" rtlCol="0" fromWordArt="0" anchor="ctr" anchorCtr="0" forceAA="0" compatLnSpc="1">
-                              <a:prstTxWarp prst="textNoShape">
-                                <a:avLst/>
-                              </a:prstTxWarp>
-                              <a:noAutofit/>
-                            </wps:bodyPr>
-                          </wps:wsp>
-                        </a:graphicData>
-                      </a:graphic>
-                      <wp14:sizeRelH relativeFrom="margin">
-                        <wp14:pctWidth>0</wp14:pctWidth>
-                      </wp14:sizeRelH>
-                      <wp14:sizeRelV relativeFrom="margin">
-                        <wp14:pctHeight>0</wp14:pctHeight>
-                      </wp14:sizeRelV>
-                    </wp:anchor>
-                  </w:drawing>
-                </mc:Choice>
-                <mc:Fallback>
-                  <w:pict>
-                    <v:shapetype id="_x0000_t6" coordsize="21600,21600" o:spt="6" path="m,l,21600r21600,xe">
-                      <v:stroke joinstyle="miter"/>
-                      <v:path gradientshapeok="t" o:connecttype="custom" o:connectlocs="0,0;0,10800;0,21600;10800,21600;21600,21600;10800,10800" textboxrect="1800,12600,12600,19800"/>
-                    </v:shapetype>
-                    <v:shape id="Right Triangle 16" o:spid="_x0000_s1026" type="#_x0000_t6" style="position:absolute;margin-left:-2.3pt;margin-top:.6pt;width:207.6pt;height:244.8pt;rotation:180;z-index:251659264;visibility:visible;mso-wrap-style:square;mso-width-percent:0;mso-height-percent:0;mso-wrap-distance-left:9pt;mso-wrap-distance-top:0;mso-wrap-distance-right:9pt;mso-wrap-distance-bottom:0;mso-position-horizontal:absolute;mso-position-horizontal-relative:text;mso-position-vertical:absolute;mso-position-vertical-relative:text;mso-width-percent:0;mso-height-percent:0;mso-width-relative:margin;mso-height-relative:margin;v-text-anchor:middle" o:gfxdata="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" fillcolor="#396" strokecolor="#01534a [1604]" strokeweight="1pt">
-                      <v:textbox>
-                        <w:txbxContent>
-                          <w:p>
-                            <w:pPr>
-                              <w:rPr>
-                                <w:b/>
-                                <w:color w:val="FFFFFF" w:themeColor="background1"/>
-                                <w:sz w:val="72"/>
-                                <w:szCs w:val="72"/>
-                                <w:lang w:val="en-GB"/>
-                              </w:rPr>
-                            </w:pPr>
-                          </w:p>
-                        </w:txbxContent>
-                      </v:textbox>
-                    </v:shape>
-                  </w:pict>
-                </mc:Fallback>
-              </mc:AlternateContent>
-            </w:r>
-          </w:p>
           <w:p>
             <w:pPr>
               <w:rPr>
@@ -543,72 +430,247 @@
                 <w:b/>
                 <w:noProof/>
               </w:rPr>
+              <w:drawing>
+                <wp:anchor distT="0" distB="0" distL="114300" distR="114300" simplePos="0" relativeHeight="251658240" behindDoc="0" locked="0" layoutInCell="1" allowOverlap="1" wp14:anchorId="686A5BB1">
+                  <wp:simplePos x="0" y="0"/>
+                  <wp:positionH relativeFrom="column">
+                    <wp:posOffset>400298</wp:posOffset>
+                  </wp:positionH>
+                  <wp:positionV relativeFrom="paragraph">
+                    <wp:posOffset>1468232</wp:posOffset>
+                  </wp:positionV>
+                  <wp:extent cx="2055594" cy="3731995"/>
+                  <wp:effectExtent l="857250" t="266700" r="840105" b="268605"/>
+                  <wp:wrapTopAndBottom/>
+                  <wp:docPr id="1" name="Picture 1"/>
+                  <wp:cNvGraphicFramePr>
+                    <a:graphicFrameLocks xmlns:a="http://schemas.openxmlformats.org/drawingml/2006/main" noChangeAspect="1"/>
+                  </wp:cNvGraphicFramePr>
+                  <a:graphic xmlns:a="http://schemas.openxmlformats.org/drawingml/2006/main">
+                    <a:graphicData uri="http://schemas.openxmlformats.org/drawingml/2006/picture">
+                      <pic:pic xmlns:pic="http://schemas.openxmlformats.org/drawingml/2006/picture">
+                        <pic:nvPicPr>
+                          <pic:cNvPr id="1" name=""/>
+                          <pic:cNvPicPr/>
+                        </pic:nvPicPr>
+                        <pic:blipFill rotWithShape="1">
+                          <a:blip r:embed="rId14"/>
+                          <a:srcRect l="48850" t="8027" r="21178" b="8163"/>
+                          <a:stretch/>
+                        </pic:blipFill>
+                        <pic:spPr bwMode="auto">
+                          <a:xfrm rot="19624508">
+                            <a:off x="0" y="0"/>
+                            <a:ext cx="2059588" cy="3739247"/>
+                          </a:xfrm>
+                          <a:prstGeom prst="rect">
+                            <a:avLst/>
+                          </a:prstGeom>
+                          <a:ln>
+                            <a:noFill/>
+                          </a:ln>
+                          <a:extLst>
+                            <a:ext uri="{53640926-AAD7-44D8-BBD7-CCE9431645EC}">
+                              <a14:shadowObscured xmlns:a14="http://schemas.microsoft.com/office/drawing/2010/main"/>
+                            </a:ext>
+                          </a:extLst>
+                        </pic:spPr>
+                      </pic:pic>
+                    </a:graphicData>
+                  </a:graphic>
+                  <wp14:sizeRelH relativeFrom="margin">
+                    <wp14:pctWidth>0</wp14:pctWidth>
+                  </wp14:sizeRelH>
+                  <wp14:sizeRelV relativeFrom="margin">
+                    <wp14:pctHeight>0</wp14:pctHeight>
+                  </wp14:sizeRelV>
+                </wp:anchor>
+              </w:drawing>
+            </w:r>
+            <w:r>
+              <w:rPr>
+                <w:noProof/>
+              </w:rPr>
               <mc:AlternateContent>
                 <mc:Choice Requires="wps">
                   <w:drawing>
-                    <wp:anchor distT="0" distB="0" distL="114300" distR="114300" simplePos="0" relativeHeight="251660288" behindDoc="0" locked="0" layoutInCell="1" allowOverlap="1">
+                    <wp:anchor distT="0" distB="0" distL="114300" distR="114300" simplePos="0" relativeHeight="251664384" behindDoc="0" locked="0" layoutInCell="1" allowOverlap="1">
                       <wp:simplePos x="0" y="0"/>
                       <wp:positionH relativeFrom="column">
-                        <wp:posOffset>248602</wp:posOffset>
+                        <wp:posOffset>-622298</wp:posOffset>
                       </wp:positionH>
                       <wp:positionV relativeFrom="paragraph">
-                        <wp:posOffset>621983</wp:posOffset>
+                        <wp:posOffset>4716780</wp:posOffset>
                       </wp:positionV>
-                      <wp:extent cx="2353005" cy="456552"/>
-                      <wp:effectExtent l="738823" t="0" r="691197" b="0"/>
+                      <wp:extent cx="3009900" cy="807720"/>
+                      <wp:effectExtent l="701040" t="0" r="758190" b="0"/>
                       <wp:wrapNone/>
-                      <wp:docPr id="17" name="Text Box 17"/>
+                      <wp:docPr id="2" name="Text Box 2"/>
                       <wp:cNvGraphicFramePr/>
                       <a:graphic xmlns:a="http://schemas.openxmlformats.org/drawingml/2006/main">
                         <a:graphicData uri="http://schemas.microsoft.com/office/word/2010/wordprocessingShape">
                           <wps:wsp>
                             <wps:cNvSpPr txBox="1"/>
                             <wps:spPr>
-                              <a:xfrm rot="13718178" flipV="1">
+                              <a:xfrm rot="3411586">
                                 <a:off x="0" y="0"/>
-                                <a:ext cx="2353005" cy="456552"/>
+                                <a:ext cx="3009900" cy="807720"/>
                               </a:xfrm>
                               <a:prstGeom prst="rect">
                                 <a:avLst/>
                               </a:prstGeom>
-                              <a:solidFill>
-                                <a:srgbClr val="339966"/>
-                              </a:solidFill>
-                              <a:ln w="6350">
+                              <a:ln>
                                 <a:noFill/>
                               </a:ln>
                             </wps:spPr>
+                            <wps:style>
+                              <a:lnRef idx="2">
+                                <a:schemeClr val="accent1"/>
+                              </a:lnRef>
+                              <a:fillRef idx="1">
+                                <a:schemeClr val="lt1"/>
+                              </a:fillRef>
+                              <a:effectRef idx="0">
+                                <a:schemeClr val="accent1"/>
+                              </a:effectRef>
+                              <a:fontRef idx="minor">
+                                <a:schemeClr val="dk1"/>
+                              </a:fontRef>
+                            </wps:style>
                             <wps:txbx>
                               <w:txbxContent>
                                 <w:p>
                                   <w:pPr>
                                     <w:rPr>
-                                      <w:b/>
-                                      <w:color w:val="FFFFFF" w:themeColor="background1"/>
-                                      <w:sz w:val="44"/>
-                                      <w:szCs w:val="44"/>
-                                      <w:lang w:val="en-GB"/>
+                                      <w:i/>
+                                      <w:color w:val="028071"/>
+                                      <w:sz w:val="28"/>
+                                      <w:szCs w:val="28"/>
+                                      <w14:shadow w14:blurRad="38100" w14:dist="25400" w14:dir="5400000" w14:sx="100000" w14:sy="100000" w14:kx="0" w14:ky="0" w14:algn="ctr">
+                                        <w14:srgbClr w14:val="6E747A">
+                                          <w14:alpha w14:val="57000"/>
+                                        </w14:srgbClr>
+                                      </w14:shadow>
+                                      <w14:textOutline w14:w="0" w14:cap="flat" w14:cmpd="sng" w14:algn="ctr">
+                                        <w14:noFill/>
+                                        <w14:prstDash w14:val="solid"/>
+                                        <w14:round/>
+                                      </w14:textOutline>
                                     </w:rPr>
                                   </w:pPr>
                                   <w:r>
                                     <w:rPr>
-                                      <w:b/>
-                                      <w:color w:val="FFFFFF" w:themeColor="background1"/>
-                                      <w:sz w:val="44"/>
-                                      <w:szCs w:val="44"/>
-                                      <w:lang w:val="en-GB"/>
+                                      <w:i/>
+                                      <w:color w:val="028071"/>
+                                      <w:sz w:val="28"/>
+                                      <w:szCs w:val="28"/>
+                                      <w14:shadow w14:blurRad="38100" w14:dist="25400" w14:dir="5400000" w14:sx="100000" w14:sy="100000" w14:kx="0" w14:ky="0" w14:algn="ctr">
+                                        <w14:srgbClr w14:val="6E747A">
+                                          <w14:alpha w14:val="57000"/>
+                                        </w14:srgbClr>
+                                      </w14:shadow>
+                                      <w14:textOutline w14:w="0" w14:cap="flat" w14:cmpd="sng" w14:algn="ctr">
+                                        <w14:noFill/>
+                                        <w14:prstDash w14:val="solid"/>
+                                        <w14:round/>
+                                      </w14:textOutline>
                                     </w:rPr>
-                                    <w:t>at $12per year</w:t>
+                                    <w:t>Start saving your valuable document</w:t>
                                   </w:r>
                                   <w:r>
                                     <w:rPr>
-                                      <w:b/>
-                                      <w:color w:val="FFFFFF" w:themeColor="background1"/>
-                                      <w:sz w:val="44"/>
-                                      <w:szCs w:val="44"/>
-                                      <w:lang w:val="en-GB"/>
+                                      <w:i/>
+                                      <w:color w:val="028071"/>
+                                      <w:sz w:val="28"/>
+                                      <w:szCs w:val="28"/>
+                                      <w14:shadow w14:blurRad="38100" w14:dist="25400" w14:dir="5400000" w14:sx="100000" w14:sy="100000" w14:kx="0" w14:ky="0" w14:algn="ctr">
+                                        <w14:srgbClr w14:val="6E747A">
+                                          <w14:alpha w14:val="57000"/>
+                                        </w14:srgbClr>
+                                      </w14:shadow>
+                                      <w14:textOutline w14:w="0" w14:cap="flat" w14:cmpd="sng" w14:algn="ctr">
+                                        <w14:noFill/>
+                                        <w14:prstDash w14:val="solid"/>
+                                        <w14:round/>
+                                      </w14:textOutline>
                                     </w:rPr>
-                                    <w:t>!</w:t>
+                                    <w:t>s</w:t>
+                                  </w:r>
+                                  <w:r>
+                                    <w:rPr>
+                                      <w:i/>
+                                      <w:color w:val="028071"/>
+                                      <w:sz w:val="28"/>
+                                      <w:szCs w:val="28"/>
+                                      <w14:shadow w14:blurRad="38100" w14:dist="25400" w14:dir="5400000" w14:sx="100000" w14:sy="100000" w14:kx="0" w14:ky="0" w14:algn="ctr">
+                                        <w14:srgbClr w14:val="6E747A">
+                                          <w14:alpha w14:val="57000"/>
+                                        </w14:srgbClr>
+                                      </w14:shadow>
+                                      <w14:textOutline w14:w="0" w14:cap="flat" w14:cmpd="sng" w14:algn="ctr">
+                                        <w14:noFill/>
+                                        <w14:prstDash w14:val="solid"/>
+                                        <w14:round/>
+                                      </w14:textOutline>
+                                    </w:rPr>
+                                    <w:t xml:space="preserve"> </w:t>
+                                  </w:r>
+                                  <w:r>
+                                    <w:rPr>
+                                      <w:i/>
+                                      <w:color w:val="028071"/>
+                                      <w:sz w:val="28"/>
+                                      <w:szCs w:val="28"/>
+                                      <w14:shadow w14:blurRad="38100" w14:dist="25400" w14:dir="5400000" w14:sx="100000" w14:sy="100000" w14:kx="0" w14:ky="0" w14:algn="ctr">
+                                        <w14:srgbClr w14:val="6E747A">
+                                          <w14:alpha w14:val="57000"/>
+                                        </w14:srgbClr>
+                                      </w14:shadow>
+                                      <w14:textOutline w14:w="0" w14:cap="flat" w14:cmpd="sng" w14:algn="ctr">
+                                        <w14:noFill/>
+                                        <w14:prstDash w14:val="solid"/>
+                                        <w14:round/>
+                                      </w14:textOutline>
+                                    </w:rPr>
+                                    <w:t>at</w:t>
+                                  </w:r>
+                                  <w:r>
+                                    <w:rPr>
+                                      <w:i/>
+                                      <w:color w:val="028071"/>
+                                      <w:sz w:val="28"/>
+                                      <w:szCs w:val="28"/>
+                                      <w14:shadow w14:blurRad="38100" w14:dist="25400" w14:dir="5400000" w14:sx="100000" w14:sy="100000" w14:kx="0" w14:ky="0" w14:algn="ctr">
+                                        <w14:srgbClr w14:val="6E747A">
+                                          <w14:alpha w14:val="57000"/>
+                                        </w14:srgbClr>
+                                      </w14:shadow>
+                                      <w14:textOutline w14:w="0" w14:cap="flat" w14:cmpd="sng" w14:algn="ctr">
+                                        <w14:noFill/>
+                                        <w14:prstDash w14:val="solid"/>
+                                        <w14:round/>
+                                      </w14:textOutline>
+                                    </w:rPr>
+                                    <w:t xml:space="preserve"> trusted location</w:t>
+                                  </w:r>
+                                  <w:r>
+                                    <w:rPr>
+                                      <w:i/>
+                                      <w:color w:val="028071"/>
+                                      <w:sz w:val="28"/>
+                                      <w:szCs w:val="28"/>
+                                      <w14:shadow w14:blurRad="38100" w14:dist="25400" w14:dir="5400000" w14:sx="100000" w14:sy="100000" w14:kx="0" w14:ky="0" w14:algn="ctr">
+                                        <w14:srgbClr w14:val="6E747A">
+                                          <w14:alpha w14:val="57000"/>
+                                        </w14:srgbClr>
+                                      </w14:shadow>
+                                      <w14:textOutline w14:w="0" w14:cap="flat" w14:cmpd="sng" w14:algn="ctr">
+                                        <w14:noFill/>
+                                        <w14:prstDash w14:val="solid"/>
+                                        <w14:round/>
+                                      </w14:textOutline>
+                                    </w:rPr>
+                                    <w:t>s</w:t>
                                   </w:r>
                                 </w:p>
                               </w:txbxContent>
@@ -637,38 +699,141 @@
                       <v:stroke joinstyle="miter"/>
                       <v:path gradientshapeok="t" o:connecttype="rect"/>
                     </v:shapetype>
-                    <v:shape id="Text Box 17" o:spid="_x0000_s1027" type="#_x0000_t202" style="position:absolute;margin-left:19.55pt;margin-top:49pt;width:185.3pt;height:35.95pt;rotation:8609051fd;flip:y;z-index:251660288;visibility:visible;mso-wrap-style:square;mso-width-percent:0;mso-height-percent:0;mso-wrap-distance-left:9pt;mso-wrap-distance-top:0;mso-wrap-distance-right:9pt;mso-wrap-distance-bottom:0;mso-position-horizontal:absolute;mso-position-horizontal-relative:text;mso-position-vertical:absolute;mso-position-vertical-relative:text;mso-width-percent:0;mso-height-percent:0;mso-width-relative:margin;mso-height-relative:margin;v-text-anchor:top" o:gfxdata="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" fillcolor="#396" stroked="f" strokeweight=".5pt">
+                    <v:shape id="Text Box 2" o:spid="_x0000_s1026" type="#_x0000_t202" style="position:absolute;margin-left:-49pt;margin-top:371.4pt;width:237pt;height:63.6pt;rotation:3726362fd;z-index:251664384;visibility:visible;mso-wrap-style:square;mso-width-percent:0;mso-height-percent:0;mso-wrap-distance-left:9pt;mso-wrap-distance-top:0;mso-wrap-distance-right:9pt;mso-wrap-distance-bottom:0;mso-position-horizontal:absolute;mso-position-horizontal-relative:text;mso-position-vertical:absolute;mso-position-vertical-relative:text;mso-width-percent:0;mso-height-percent:0;mso-width-relative:margin;mso-height-relative:margin;v-text-anchor:top" o:gfxdata="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" fillcolor="white [3201]" stroked="f" strokeweight="1pt">
                       <v:textbox>
                         <w:txbxContent>
                           <w:p>
                             <w:pPr>
                               <w:rPr>
-                                <w:b/>
-                                <w:color w:val="FFFFFF" w:themeColor="background1"/>
-                                <w:sz w:val="44"/>
-                                <w:szCs w:val="44"/>
-                                <w:lang w:val="en-GB"/>
+                                <w:i/>
+                                <w:color w:val="028071"/>
+                                <w:sz w:val="28"/>
+                                <w:szCs w:val="28"/>
+                                <w14:shadow w14:blurRad="38100" w14:dist="25400" w14:dir="5400000" w14:sx="100000" w14:sy="100000" w14:kx="0" w14:ky="0" w14:algn="ctr">
+                                  <w14:srgbClr w14:val="6E747A">
+                                    <w14:alpha w14:val="57000"/>
+                                  </w14:srgbClr>
+                                </w14:shadow>
+                                <w14:textOutline w14:w="0" w14:cap="flat" w14:cmpd="sng" w14:algn="ctr">
+                                  <w14:noFill/>
+                                  <w14:prstDash w14:val="solid"/>
+                                  <w14:round/>
+                                </w14:textOutline>
                               </w:rPr>
                             </w:pPr>
                             <w:r>
                               <w:rPr>
-                                <w:b/>
-                                <w:color w:val="FFFFFF" w:themeColor="background1"/>
-                                <w:sz w:val="44"/>
-                                <w:szCs w:val="44"/>
-                                <w:lang w:val="en-GB"/>
+                                <w:i/>
+                                <w:color w:val="028071"/>
+                                <w:sz w:val="28"/>
+                                <w:szCs w:val="28"/>
+                                <w14:shadow w14:blurRad="38100" w14:dist="25400" w14:dir="5400000" w14:sx="100000" w14:sy="100000" w14:kx="0" w14:ky="0" w14:algn="ctr">
+                                  <w14:srgbClr w14:val="6E747A">
+                                    <w14:alpha w14:val="57000"/>
+                                  </w14:srgbClr>
+                                </w14:shadow>
+                                <w14:textOutline w14:w="0" w14:cap="flat" w14:cmpd="sng" w14:algn="ctr">
+                                  <w14:noFill/>
+                                  <w14:prstDash w14:val="solid"/>
+                                  <w14:round/>
+                                </w14:textOutline>
                               </w:rPr>
-                              <w:t>at $12per year</w:t>
+                              <w:t>Start saving your valuable document</w:t>
                             </w:r>
                             <w:r>
                               <w:rPr>
-                                <w:b/>
-                                <w:color w:val="FFFFFF" w:themeColor="background1"/>
-                                <w:sz w:val="44"/>
-                                <w:szCs w:val="44"/>
-                                <w:lang w:val="en-GB"/>
+                                <w:i/>
+                                <w:color w:val="028071"/>
+                                <w:sz w:val="28"/>
+                                <w:szCs w:val="28"/>
+                                <w14:shadow w14:blurRad="38100" w14:dist="25400" w14:dir="5400000" w14:sx="100000" w14:sy="100000" w14:kx="0" w14:ky="0" w14:algn="ctr">
+                                  <w14:srgbClr w14:val="6E747A">
+                                    <w14:alpha w14:val="57000"/>
+                                  </w14:srgbClr>
+                                </w14:shadow>
+                                <w14:textOutline w14:w="0" w14:cap="flat" w14:cmpd="sng" w14:algn="ctr">
+                                  <w14:noFill/>
+                                  <w14:prstDash w14:val="solid"/>
+                                  <w14:round/>
+                                </w14:textOutline>
                               </w:rPr>
-                              <w:t>!</w:t>
+                              <w:t>s</w:t>
+                            </w:r>
+                            <w:r>
+                              <w:rPr>
+                                <w:i/>
+                                <w:color w:val="028071"/>
+                                <w:sz w:val="28"/>
+                                <w:szCs w:val="28"/>
+                                <w14:shadow w14:blurRad="38100" w14:dist="25400" w14:dir="5400000" w14:sx="100000" w14:sy="100000" w14:kx="0" w14:ky="0" w14:algn="ctr">
+                                  <w14:srgbClr w14:val="6E747A">
+                                    <w14:alpha w14:val="57000"/>
+                                  </w14:srgbClr>
+                                </w14:shadow>
+                                <w14:textOutline w14:w="0" w14:cap="flat" w14:cmpd="sng" w14:algn="ctr">
+                                  <w14:noFill/>
+                                  <w14:prstDash w14:val="solid"/>
+                                  <w14:round/>
+                                </w14:textOutline>
+                              </w:rPr>
+                              <w:t xml:space="preserve"> </w:t>
+                            </w:r>
+                            <w:r>
+                              <w:rPr>
+                                <w:i/>
+                                <w:color w:val="028071"/>
+                                <w:sz w:val="28"/>
+                                <w:szCs w:val="28"/>
+                                <w14:shadow w14:blurRad="38100" w14:dist="25400" w14:dir="5400000" w14:sx="100000" w14:sy="100000" w14:kx="0" w14:ky="0" w14:algn="ctr">
+                                  <w14:srgbClr w14:val="6E747A">
+                                    <w14:alpha w14:val="57000"/>
+                                  </w14:srgbClr>
+                                </w14:shadow>
+                                <w14:textOutline w14:w="0" w14:cap="flat" w14:cmpd="sng" w14:algn="ctr">
+                                  <w14:noFill/>
+                                  <w14:prstDash w14:val="solid"/>
+                                  <w14:round/>
+                                </w14:textOutline>
+                              </w:rPr>
+                              <w:t>at</w:t>
+                            </w:r>
+                            <w:r>
+                              <w:rPr>
+                                <w:i/>
+                                <w:color w:val="028071"/>
+                                <w:sz w:val="28"/>
+                                <w:szCs w:val="28"/>
+                                <w14:shadow w14:blurRad="38100" w14:dist="25400" w14:dir="5400000" w14:sx="100000" w14:sy="100000" w14:kx="0" w14:ky="0" w14:algn="ctr">
+                                  <w14:srgbClr w14:val="6E747A">
+                                    <w14:alpha w14:val="57000"/>
+                                  </w14:srgbClr>
+                                </w14:shadow>
+                                <w14:textOutline w14:w="0" w14:cap="flat" w14:cmpd="sng" w14:algn="ctr">
+                                  <w14:noFill/>
+                                  <w14:prstDash w14:val="solid"/>
+                                  <w14:round/>
+                                </w14:textOutline>
+                              </w:rPr>
+                              <w:t xml:space="preserve"> trusted location</w:t>
+                            </w:r>
+                            <w:r>
+                              <w:rPr>
+                                <w:i/>
+                                <w:color w:val="028071"/>
+                                <w:sz w:val="28"/>
+                                <w:szCs w:val="28"/>
+                                <w14:shadow w14:blurRad="38100" w14:dist="25400" w14:dir="5400000" w14:sx="100000" w14:sy="100000" w14:kx="0" w14:ky="0" w14:algn="ctr">
+                                  <w14:srgbClr w14:val="6E747A">
+                                    <w14:alpha w14:val="57000"/>
+                                  </w14:srgbClr>
+                                </w14:shadow>
+                                <w14:textOutline w14:w="0" w14:cap="flat" w14:cmpd="sng" w14:algn="ctr">
+                                  <w14:noFill/>
+                                  <w14:prstDash w14:val="solid"/>
+                                  <w14:round/>
+                                </w14:textOutline>
+                              </w:rPr>
+                              <w:t>s</w:t>
                             </w:r>
                           </w:p>
                         </w:txbxContent>
@@ -680,127 +845,131 @@
             </w:r>
             <w:r>
               <w:rPr>
-                <w:b/>
-                <w:noProof/>
-              </w:rPr>
-              <w:drawing>
-                <wp:anchor distT="0" distB="0" distL="114300" distR="114300" simplePos="0" relativeHeight="251658240" behindDoc="0" locked="0" layoutInCell="1" allowOverlap="1" wp14:anchorId="686A5BB1">
-                  <wp:simplePos x="0" y="0"/>
-                  <wp:positionH relativeFrom="column">
-                    <wp:posOffset>533400</wp:posOffset>
-                  </wp:positionH>
-                  <wp:positionV relativeFrom="paragraph">
-                    <wp:posOffset>1383030</wp:posOffset>
-                  </wp:positionV>
-                  <wp:extent cx="2073275" cy="3763645"/>
-                  <wp:effectExtent l="990600" t="228600" r="936625" b="236855"/>
-                  <wp:wrapTopAndBottom/>
-                  <wp:docPr id="1" name="Picture 1"/>
-                  <wp:cNvGraphicFramePr>
-                    <a:graphicFrameLocks xmlns:a="http://schemas.openxmlformats.org/drawingml/2006/main" noChangeAspect="1"/>
-                  </wp:cNvGraphicFramePr>
-                  <a:graphic xmlns:a="http://schemas.openxmlformats.org/drawingml/2006/main">
-                    <a:graphicData uri="http://schemas.openxmlformats.org/drawingml/2006/picture">
-                      <pic:pic xmlns:pic="http://schemas.openxmlformats.org/drawingml/2006/picture">
-                        <pic:nvPicPr>
-                          <pic:cNvPr id="1" name=""/>
-                          <pic:cNvPicPr/>
-                        </pic:nvPicPr>
-                        <pic:blipFill rotWithShape="1">
-                          <a:blip r:embed="rId13"/>
-                          <a:srcRect l="48850" t="8027" r="21178" b="8163"/>
-                          <a:stretch/>
-                        </pic:blipFill>
-                        <pic:spPr bwMode="auto">
-                          <a:xfrm rot="19157430">
-                            <a:off x="0" y="0"/>
-                            <a:ext cx="2073275" cy="3763645"/>
-                          </a:xfrm>
-                          <a:prstGeom prst="rect">
-                            <a:avLst/>
-                          </a:prstGeom>
-                          <a:ln>
-                            <a:noFill/>
-                          </a:ln>
-                          <a:extLst>
-                            <a:ext uri="{53640926-AAD7-44D8-BBD7-CCE9431645EC}">
-                              <a14:shadowObscured xmlns:a14="http://schemas.microsoft.com/office/drawing/2010/main"/>
-                            </a:ext>
-                          </a:extLst>
-                        </pic:spPr>
-                      </pic:pic>
-                    </a:graphicData>
-                  </a:graphic>
-                  <wp14:sizeRelH relativeFrom="margin">
-                    <wp14:pctWidth>0</wp14:pctWidth>
-                  </wp14:sizeRelH>
-                  <wp14:sizeRelV relativeFrom="margin">
-                    <wp14:pctHeight>0</wp14:pctHeight>
-                  </wp14:sizeRelV>
-                </wp:anchor>
-              </w:drawing>
-            </w:r>
-            <w:r>
-              <w:rPr>
-                <w:b/>
                 <w:noProof/>
               </w:rPr>
               <mc:AlternateContent>
                 <mc:Choice Requires="wps">
                   <w:drawing>
-                    <wp:anchor distT="0" distB="0" distL="114300" distR="114300" simplePos="0" relativeHeight="251661312" behindDoc="0" locked="0" layoutInCell="1" allowOverlap="1">
+                    <wp:anchor distT="0" distB="0" distL="114300" distR="114300" simplePos="0" relativeHeight="251666432" behindDoc="0" locked="0" layoutInCell="1" allowOverlap="1" wp14:anchorId="27182297" wp14:editId="63F3B094">
                       <wp:simplePos x="0" y="0"/>
                       <wp:positionH relativeFrom="column">
-                        <wp:posOffset>801688</wp:posOffset>
+                        <wp:posOffset>297497</wp:posOffset>
                       </wp:positionH>
                       <wp:positionV relativeFrom="paragraph">
-                        <wp:posOffset>210502</wp:posOffset>
+                        <wp:posOffset>1623377</wp:posOffset>
                       </wp:positionV>
-                      <wp:extent cx="1676453" cy="452862"/>
-                      <wp:effectExtent l="516572" t="0" r="516573" b="0"/>
+                      <wp:extent cx="3112808" cy="421043"/>
+                      <wp:effectExtent l="812482" t="0" r="747713" b="0"/>
                       <wp:wrapNone/>
-                      <wp:docPr id="20" name="Text Box 20"/>
+                      <wp:docPr id="10" name="Text Box 10"/>
                       <wp:cNvGraphicFramePr/>
                       <a:graphic xmlns:a="http://schemas.openxmlformats.org/drawingml/2006/main">
                         <a:graphicData uri="http://schemas.microsoft.com/office/word/2010/wordprocessingShape">
                           <wps:wsp>
                             <wps:cNvSpPr txBox="1"/>
                             <wps:spPr>
-                              <a:xfrm rot="13691172" flipV="1">
+                              <a:xfrm rot="14231163" flipV="1">
                                 <a:off x="0" y="0"/>
-                                <a:ext cx="1676453" cy="452862"/>
+                                <a:ext cx="3112808" cy="421043"/>
                               </a:xfrm>
                               <a:prstGeom prst="rect">
                                 <a:avLst/>
                               </a:prstGeom>
-                              <a:solidFill>
-                                <a:srgbClr val="339966"/>
-                              </a:solidFill>
-                              <a:ln w="6350">
+                              <a:ln>
                                 <a:noFill/>
                               </a:ln>
                             </wps:spPr>
+                            <wps:style>
+                              <a:lnRef idx="2">
+                                <a:schemeClr val="accent1"/>
+                              </a:lnRef>
+                              <a:fillRef idx="1">
+                                <a:schemeClr val="lt1"/>
+                              </a:fillRef>
+                              <a:effectRef idx="0">
+                                <a:schemeClr val="accent1"/>
+                              </a:effectRef>
+                              <a:fontRef idx="minor">
+                                <a:schemeClr val="dk1"/>
+                              </a:fontRef>
+                            </wps:style>
                             <wps:txbx>
                               <w:txbxContent>
                                 <w:p>
                                   <w:pPr>
                                     <w:rPr>
-                                      <w:b/>
-                                      <w:color w:val="FFFFFF" w:themeColor="background1"/>
-                                      <w:sz w:val="44"/>
-                                      <w:szCs w:val="44"/>
-                                      <w:lang w:val="en-GB"/>
+                                      <w:i/>
+                                      <w:color w:val="028071"/>
+                                      <w:sz w:val="28"/>
+                                      <w:szCs w:val="28"/>
+                                      <w14:shadow w14:blurRad="38100" w14:dist="25400" w14:dir="5400000" w14:sx="100000" w14:sy="100000" w14:kx="0" w14:ky="0" w14:algn="ctr">
+                                        <w14:srgbClr w14:val="6E747A">
+                                          <w14:alpha w14:val="57000"/>
+                                        </w14:srgbClr>
+                                      </w14:shadow>
+                                      <w14:textOutline w14:w="0" w14:cap="flat" w14:cmpd="sng" w14:algn="ctr">
+                                        <w14:noFill/>
+                                        <w14:prstDash w14:val="solid"/>
+                                        <w14:round/>
+                                      </w14:textOutline>
                                     </w:rPr>
                                   </w:pPr>
                                   <w:r>
                                     <w:rPr>
-                                      <w:b/>
-                                      <w:color w:val="FFFFFF" w:themeColor="background1"/>
-                                      <w:sz w:val="44"/>
-                                      <w:szCs w:val="44"/>
-                                      <w:lang w:val="en-GB"/>
+                                      <w:i/>
+                                      <w:color w:val="028071"/>
+                                      <w:sz w:val="28"/>
+                                      <w:szCs w:val="28"/>
+                                      <w14:shadow w14:blurRad="38100" w14:dist="25400" w14:dir="5400000" w14:sx="100000" w14:sy="100000" w14:kx="0" w14:ky="0" w14:algn="ctr">
+                                        <w14:srgbClr w14:val="6E747A">
+                                          <w14:alpha w14:val="57000"/>
+                                        </w14:srgbClr>
+                                      </w14:shadow>
+                                      <w14:textOutline w14:w="0" w14:cap="flat" w14:cmpd="sng" w14:algn="ctr">
+                                        <w14:noFill/>
+                                        <w14:prstDash w14:val="solid"/>
+                                        <w14:round/>
+                                      </w14:textOutline>
                                     </w:rPr>
-                                    <w:t>Get started</w:t>
+                                    <w:t xml:space="preserve">Access documents </w:t>
+                                  </w:r>
+                                  <w:r>
+                                    <w:rPr>
+                                      <w:i/>
+                                      <w:color w:val="028071"/>
+                                      <w:sz w:val="28"/>
+                                      <w:szCs w:val="28"/>
+                                      <w14:shadow w14:blurRad="38100" w14:dist="25400" w14:dir="5400000" w14:sx="100000" w14:sy="100000" w14:kx="0" w14:ky="0" w14:algn="ctr">
+                                        <w14:srgbClr w14:val="6E747A">
+                                          <w14:alpha w14:val="57000"/>
+                                        </w14:srgbClr>
+                                      </w14:shadow>
+                                      <w14:textOutline w14:w="0" w14:cap="flat" w14:cmpd="sng" w14:algn="ctr">
+                                        <w14:noFill/>
+                                        <w14:prstDash w14:val="solid"/>
+                                        <w14:round/>
+                                      </w14:textOutline>
+                                    </w:rPr>
+                                    <w:t>on multiple devic</w:t>
+                                  </w:r>
+                                  <w:r>
+                                    <w:rPr>
+                                      <w:i/>
+                                      <w:color w:val="028071"/>
+                                      <w:sz w:val="28"/>
+                                      <w:szCs w:val="28"/>
+                                      <w14:shadow w14:blurRad="38100" w14:dist="25400" w14:dir="5400000" w14:sx="100000" w14:sy="100000" w14:kx="0" w14:ky="0" w14:algn="ctr">
+                                        <w14:srgbClr w14:val="6E747A">
+                                          <w14:alpha w14:val="57000"/>
+                                        </w14:srgbClr>
+                                      </w14:shadow>
+                                      <w14:textOutline w14:w="0" w14:cap="flat" w14:cmpd="sng" w14:algn="ctr">
+                                        <w14:noFill/>
+                                        <w14:prstDash w14:val="solid"/>
+                                        <w14:round/>
+                                      </w14:textOutline>
+                                    </w:rPr>
+                                    <w:t>es</w:t>
                                   </w:r>
                                 </w:p>
                               </w:txbxContent>
@@ -825,28 +994,84 @@
                 </mc:Choice>
                 <mc:Fallback>
                   <w:pict>
-                    <v:shape id="Text Box 20" o:spid="_x0000_s1028" type="#_x0000_t202" style="position:absolute;margin-left:63.15pt;margin-top:16.55pt;width:132pt;height:35.65pt;rotation:8638549fd;flip:y;z-index:251661312;visibility:visible;mso-wrap-style:square;mso-width-percent:0;mso-height-percent:0;mso-wrap-distance-left:9pt;mso-wrap-distance-top:0;mso-wrap-distance-right:9pt;mso-wrap-distance-bottom:0;mso-position-horizontal:absolute;mso-position-horizontal-relative:text;mso-position-vertical:absolute;mso-position-vertical-relative:text;mso-width-percent:0;mso-height-percent:0;mso-width-relative:margin;mso-height-relative:margin;v-text-anchor:top" o:gfxdata="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" fillcolor="#396" stroked="f" strokeweight=".5pt">
+                    <v:shape w14:anchorId="27182297" id="Text Box 10" o:spid="_x0000_s1027" type="#_x0000_t202" style="position:absolute;margin-left:23.4pt;margin-top:127.8pt;width:245.1pt;height:33.15pt;rotation:8048735fd;flip:y;z-index:251666432;visibility:visible;mso-wrap-style:square;mso-width-percent:0;mso-height-percent:0;mso-wrap-distance-left:9pt;mso-wrap-distance-top:0;mso-wrap-distance-right:9pt;mso-wrap-distance-bottom:0;mso-position-horizontal:absolute;mso-position-horizontal-relative:text;mso-position-vertical:absolute;mso-position-vertical-relative:text;mso-width-percent:0;mso-height-percent:0;mso-width-relative:margin;mso-height-relative:margin;v-text-anchor:top" o:gfxdata="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" fillcolor="white [3201]" stroked="f" strokeweight="1pt">
                       <v:textbox>
                         <w:txbxContent>
                           <w:p>
                             <w:pPr>
                               <w:rPr>
-                                <w:b/>
-                                <w:color w:val="FFFFFF" w:themeColor="background1"/>
-                                <w:sz w:val="44"/>
-                                <w:szCs w:val="44"/>
-                                <w:lang w:val="en-GB"/>
+                                <w:i/>
+                                <w:color w:val="028071"/>
+                                <w:sz w:val="28"/>
+                                <w:szCs w:val="28"/>
+                                <w14:shadow w14:blurRad="38100" w14:dist="25400" w14:dir="5400000" w14:sx="100000" w14:sy="100000" w14:kx="0" w14:ky="0" w14:algn="ctr">
+                                  <w14:srgbClr w14:val="6E747A">
+                                    <w14:alpha w14:val="57000"/>
+                                  </w14:srgbClr>
+                                </w14:shadow>
+                                <w14:textOutline w14:w="0" w14:cap="flat" w14:cmpd="sng" w14:algn="ctr">
+                                  <w14:noFill/>
+                                  <w14:prstDash w14:val="solid"/>
+                                  <w14:round/>
+                                </w14:textOutline>
                               </w:rPr>
                             </w:pPr>
                             <w:r>
                               <w:rPr>
-                                <w:b/>
-                                <w:color w:val="FFFFFF" w:themeColor="background1"/>
-                                <w:sz w:val="44"/>
-                                <w:szCs w:val="44"/>
-                                <w:lang w:val="en-GB"/>
+                                <w:i/>
+                                <w:color w:val="028071"/>
+                                <w:sz w:val="28"/>
+                                <w:szCs w:val="28"/>
+                                <w14:shadow w14:blurRad="38100" w14:dist="25400" w14:dir="5400000" w14:sx="100000" w14:sy="100000" w14:kx="0" w14:ky="0" w14:algn="ctr">
+                                  <w14:srgbClr w14:val="6E747A">
+                                    <w14:alpha w14:val="57000"/>
+                                  </w14:srgbClr>
+                                </w14:shadow>
+                                <w14:textOutline w14:w="0" w14:cap="flat" w14:cmpd="sng" w14:algn="ctr">
+                                  <w14:noFill/>
+                                  <w14:prstDash w14:val="solid"/>
+                                  <w14:round/>
+                                </w14:textOutline>
                               </w:rPr>
-                              <w:t>Get started</w:t>
+                              <w:t xml:space="preserve">Access documents </w:t>
+                            </w:r>
+                            <w:r>
+                              <w:rPr>
+                                <w:i/>
+                                <w:color w:val="028071"/>
+                                <w:sz w:val="28"/>
+                                <w:szCs w:val="28"/>
+                                <w14:shadow w14:blurRad="38100" w14:dist="25400" w14:dir="5400000" w14:sx="100000" w14:sy="100000" w14:kx="0" w14:ky="0" w14:algn="ctr">
+                                  <w14:srgbClr w14:val="6E747A">
+                                    <w14:alpha w14:val="57000"/>
+                                  </w14:srgbClr>
+                                </w14:shadow>
+                                <w14:textOutline w14:w="0" w14:cap="flat" w14:cmpd="sng" w14:algn="ctr">
+                                  <w14:noFill/>
+                                  <w14:prstDash w14:val="solid"/>
+                                  <w14:round/>
+                                </w14:textOutline>
+                              </w:rPr>
+                              <w:t>on multiple devic</w:t>
+                            </w:r>
+                            <w:r>
+                              <w:rPr>
+                                <w:i/>
+                                <w:color w:val="028071"/>
+                                <w:sz w:val="28"/>
+                                <w:szCs w:val="28"/>
+                                <w14:shadow w14:blurRad="38100" w14:dist="25400" w14:dir="5400000" w14:sx="100000" w14:sy="100000" w14:kx="0" w14:ky="0" w14:algn="ctr">
+                                  <w14:srgbClr w14:val="6E747A">
+                                    <w14:alpha w14:val="57000"/>
+                                  </w14:srgbClr>
+                                </w14:shadow>
+                                <w14:textOutline w14:w="0" w14:cap="flat" w14:cmpd="sng" w14:algn="ctr">
+                                  <w14:noFill/>
+                                  <w14:prstDash w14:val="solid"/>
+                                  <w14:round/>
+                                </w14:textOutline>
+                              </w:rPr>
+                              <w:t>es</w:t>
                             </w:r>
                           </w:p>
                         </w:txbxContent>
@@ -858,14 +1083,170 @@
             </w:r>
           </w:p>
         </w:tc>
-        <w:bookmarkStart w:id="0" w:name="_GoBack"/>
-        <w:bookmarkEnd w:id="0"/>
       </w:tr>
     </w:tbl>
     <w:p>
       <w:pPr>
         <w:pStyle w:val="NoSpacing"/>
       </w:pPr>
+      <w:r>
+        <w:rPr>
+          <w:b/>
+          <w:noProof/>
+        </w:rPr>
+        <mc:AlternateContent>
+          <mc:Choice Requires="wps">
+            <w:drawing>
+              <wp:anchor distT="0" distB="0" distL="114300" distR="114300" simplePos="0" relativeHeight="251667456" behindDoc="0" locked="0" layoutInCell="1" allowOverlap="1">
+                <wp:simplePos x="0" y="0"/>
+                <wp:positionH relativeFrom="column">
+                  <wp:posOffset>8384540</wp:posOffset>
+                </wp:positionH>
+                <wp:positionV relativeFrom="paragraph">
+                  <wp:posOffset>-7033895</wp:posOffset>
+                </wp:positionV>
+                <wp:extent cx="914400" cy="914400"/>
+                <wp:effectExtent l="431165" t="102235" r="464185" b="102235"/>
+                <wp:wrapNone/>
+                <wp:docPr id="15" name="Text Box 15"/>
+                <wp:cNvGraphicFramePr/>
+                <a:graphic xmlns:a="http://schemas.openxmlformats.org/drawingml/2006/main">
+                  <a:graphicData uri="http://schemas.microsoft.com/office/word/2010/wordprocessingShape">
+                    <wps:wsp>
+                      <wps:cNvSpPr txBox="1"/>
+                      <wps:spPr>
+                        <a:xfrm rot="3390157">
+                          <a:off x="0" y="0"/>
+                          <a:ext cx="914400" cy="914400"/>
+                        </a:xfrm>
+                        <a:prstGeom prst="rect">
+                          <a:avLst/>
+                        </a:prstGeom>
+                        <a:solidFill>
+                          <a:schemeClr val="lt1"/>
+                        </a:solidFill>
+                        <a:ln w="6350">
+                          <a:noFill/>
+                        </a:ln>
+                      </wps:spPr>
+                      <wps:txbx>
+                        <w:txbxContent>
+                          <w:p>
+                            <w:pPr>
+                              <w:jc w:val="right"/>
+                              <w:rPr>
+                                <w:b/>
+                                <w:i/>
+                                <w:noProof/>
+                                <w:color w:val="028071"/>
+                                <w:sz w:val="72"/>
+                                <w:szCs w:val="72"/>
+                                <w14:shadow w14:blurRad="38100" w14:dist="25400" w14:dir="5400000" w14:sx="100000" w14:sy="100000" w14:kx="0" w14:ky="0" w14:algn="ctr">
+                                  <w14:srgbClr w14:val="6E747A">
+                                    <w14:alpha w14:val="57000"/>
+                                  </w14:srgbClr>
+                                </w14:shadow>
+                                <w14:textOutline w14:w="0" w14:cap="flat" w14:cmpd="sng" w14:algn="ctr">
+                                  <w14:noFill/>
+                                  <w14:prstDash w14:val="solid"/>
+                                  <w14:round/>
+                                </w14:textOutline>
+                              </w:rPr>
+                            </w:pPr>
+                            <w:r>
+                              <w:rPr>
+                                <w:b/>
+                                <w:i/>
+                                <w:noProof/>
+                                <w:color w:val="028071"/>
+                                <w:sz w:val="72"/>
+                                <w:szCs w:val="72"/>
+                                <w14:shadow w14:blurRad="38100" w14:dist="25400" w14:dir="5400000" w14:sx="100000" w14:sy="100000" w14:kx="0" w14:ky="0" w14:algn="ctr">
+                                  <w14:srgbClr w14:val="6E747A">
+                                    <w14:alpha w14:val="57000"/>
+                                  </w14:srgbClr>
+                                </w14:shadow>
+                                <w14:textOutline w14:w="0" w14:cap="flat" w14:cmpd="sng" w14:algn="ctr">
+                                  <w14:noFill/>
+                                  <w14:prstDash w14:val="solid"/>
+                                  <w14:round/>
+                                </w14:textOutline>
+                              </w:rPr>
+                              <w:t>LocAdoc</w:t>
+                            </w:r>
+                          </w:p>
+                          <w:p/>
+                        </w:txbxContent>
+                      </wps:txbx>
+                      <wps:bodyPr rot="0" spcFirstLastPara="0" vertOverflow="overflow" horzOverflow="overflow" vert="horz" wrap="none" lIns="91440" tIns="45720" rIns="91440" bIns="45720" numCol="1" spcCol="0" rtlCol="0" fromWordArt="0" anchor="t" anchorCtr="0" forceAA="0" compatLnSpc="1">
+                        <a:prstTxWarp prst="textNoShape">
+                          <a:avLst/>
+                        </a:prstTxWarp>
+                        <a:noAutofit/>
+                      </wps:bodyPr>
+                    </wps:wsp>
+                  </a:graphicData>
+                </a:graphic>
+              </wp:anchor>
+            </w:drawing>
+          </mc:Choice>
+          <mc:Fallback>
+            <w:pict>
+              <v:shape id="Text Box 15" o:spid="_x0000_s1028" type="#_x0000_t202" style="position:absolute;margin-left:660.2pt;margin-top:-553.85pt;width:1in;height:1in;rotation:3702955fd;z-index:251667456;visibility:visible;mso-wrap-style:none;mso-wrap-distance-left:9pt;mso-wrap-distance-top:0;mso-wrap-distance-right:9pt;mso-wrap-distance-bottom:0;mso-position-horizontal:absolute;mso-position-horizontal-relative:text;mso-position-vertical:absolute;mso-position-vertical-relative:text;v-text-anchor:top" o:gfxdata="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" fillcolor="white [3201]" stroked="f" strokeweight=".5pt">
+                <v:textbox>
+                  <w:txbxContent>
+                    <w:p>
+                      <w:pPr>
+                        <w:jc w:val="right"/>
+                        <w:rPr>
+                          <w:b/>
+                          <w:i/>
+                          <w:noProof/>
+                          <w:color w:val="028071"/>
+                          <w:sz w:val="72"/>
+                          <w:szCs w:val="72"/>
+                          <w14:shadow w14:blurRad="38100" w14:dist="25400" w14:dir="5400000" w14:sx="100000" w14:sy="100000" w14:kx="0" w14:ky="0" w14:algn="ctr">
+                            <w14:srgbClr w14:val="6E747A">
+                              <w14:alpha w14:val="57000"/>
+                            </w14:srgbClr>
+                          </w14:shadow>
+                          <w14:textOutline w14:w="0" w14:cap="flat" w14:cmpd="sng" w14:algn="ctr">
+                            <w14:noFill/>
+                            <w14:prstDash w14:val="solid"/>
+                            <w14:round/>
+                          </w14:textOutline>
+                        </w:rPr>
+                      </w:pPr>
+                      <w:r>
+                        <w:rPr>
+                          <w:b/>
+                          <w:i/>
+                          <w:noProof/>
+                          <w:color w:val="028071"/>
+                          <w:sz w:val="72"/>
+                          <w:szCs w:val="72"/>
+                          <w14:shadow w14:blurRad="38100" w14:dist="25400" w14:dir="5400000" w14:sx="100000" w14:sy="100000" w14:kx="0" w14:ky="0" w14:algn="ctr">
+                            <w14:srgbClr w14:val="6E747A">
+                              <w14:alpha w14:val="57000"/>
+                            </w14:srgbClr>
+                          </w14:shadow>
+                          <w14:textOutline w14:w="0" w14:cap="flat" w14:cmpd="sng" w14:algn="ctr">
+                            <w14:noFill/>
+                            <w14:prstDash w14:val="solid"/>
+                            <w14:round/>
+                          </w14:textOutline>
+                        </w:rPr>
+                        <w:t>LocAdoc</w:t>
+                      </w:r>
+                    </w:p>
+                    <w:p/>
+                  </w:txbxContent>
+                </v:textbox>
+              </v:shape>
+            </w:pict>
+          </mc:Fallback>
+        </mc:AlternateContent>
+      </w:r>
     </w:p>
     <w:sectPr>
       <w:pgSz w:w="15840" w:h="12240" w:orient="landscape" w:code="1"/>
@@ -26683,61 +27064,6 @@
   <w:docParts>
     <w:docPart>
       <w:docPartPr>
-        <w:name w:val="DA0A029BBB944BB694C58F8378A46D95"/>
-        <w:category>
-          <w:name w:val="General"/>
-          <w:gallery w:val="placeholder"/>
-        </w:category>
-        <w:types>
-          <w:type w:val="bbPlcHdr"/>
-        </w:types>
-        <w:behaviors>
-          <w:behavior w:val="content"/>
-        </w:behaviors>
-        <w:guid w:val="{E9716AE4-165F-4F43-8261-8779B4719D64}"/>
-      </w:docPartPr>
-      <w:docPartBody>
-        <w:p>
-          <w:pPr>
-            <w:pStyle w:val="DA0A029BBB944BB694C58F8378A46D95"/>
-          </w:pPr>
-          <w:r>
-            <w:rPr>
-              <w:rStyle w:val="PlaceholderText"/>
-            </w:rPr>
-            <w:t>Who We Are</w:t>
-          </w:r>
-        </w:p>
-      </w:docPartBody>
-    </w:docPart>
-    <w:docPart>
-      <w:docPartPr>
-        <w:name w:val="42B8495B87FB46C087E04B1B1E29F430"/>
-        <w:category>
-          <w:name w:val="General"/>
-          <w:gallery w:val="placeholder"/>
-        </w:category>
-        <w:types>
-          <w:type w:val="bbPlcHdr"/>
-        </w:types>
-        <w:behaviors>
-          <w:behavior w:val="content"/>
-        </w:behaviors>
-        <w:guid w:val="{1BE154A6-A480-4052-A590-1748539AEA37}"/>
-      </w:docPartPr>
-      <w:docPartBody>
-        <w:p>
-          <w:pPr>
-            <w:pStyle w:val="42B8495B87FB46C087E04B1B1E29F430"/>
-          </w:pPr>
-          <w:r>
-            <w:t>About Us</w:t>
-          </w:r>
-        </w:p>
-      </w:docPartBody>
-    </w:docPart>
-    <w:docPart>
-      <w:docPartPr>
         <w:name w:val="BD52A15EE09D499E832AB538AB9237B9"/>
         <w:category>
           <w:name w:val="General"/>
@@ -26810,6 +27136,13 @@
     <w:pitch w:val="fixed"/>
     <w:sig w:usb0="E00006FF" w:usb1="0000FCFF" w:usb2="00000001" w:usb3="00000000" w:csb0="0000019F" w:csb1="00000000"/>
   </w:font>
+  <w:font w:name="Verdana">
+    <w:panose1 w:val="020B0604030504040204"/>
+    <w:charset w:val="00"/>
+    <w:family w:val="swiss"/>
+    <w:pitch w:val="variable"/>
+    <w:sig w:usb0="A10006FF" w:usb1="4000205B" w:usb2="00000010" w:usb3="00000000" w:csb0="0000019F" w:csb1="00000000"/>
+  </w:font>
   <w:font w:name="Calibri Light">
     <w:panose1 w:val="020F0302020204030204"/>
     <w:charset w:val="00"/>
@@ -26867,9 +27200,13 @@
   </w:compat>
   <w:rsids>
     <w:rsidRoot w:val="00A0339E"/>
+    <w:rsid w:val="0013652B"/>
+    <w:rsid w:val="002C3C35"/>
     <w:rsid w:val="00364BC0"/>
     <w:rsid w:val="0039207E"/>
+    <w:rsid w:val="00503730"/>
     <w:rsid w:val="00960DF4"/>
+    <w:rsid w:val="009D4099"/>
     <w:rsid w:val="00A0339E"/>
   </w:rsids>
   <m:mathPr>
@@ -27811,12 +28148,14 @@
 </file>
 
 <file path=customXml/item1.xml><?xml version="1.0" encoding="utf-8"?>
-<?mso-contentType ?>
-<FormTemplates xmlns="http://schemas.microsoft.com/sharepoint/v3/contenttype/forms">
-  <Display>DocumentLibraryForm</Display>
-  <Edit>DocumentLibraryForm</Edit>
-  <New>DocumentLibraryForm</New>
-</FormTemplates>
+<p:properties xmlns:p="http://schemas.microsoft.com/office/2006/metadata/properties" xmlns:xsi="http://www.w3.org/2001/XMLSchema-instance" xmlns:pc="http://schemas.microsoft.com/office/infopath/2007/PartnerControls">
+  <documentManagement>
+    <VSO_x0020_item_x0020_id xmlns="40262f94-9f35-4ac3-9a90-690165a166b7" xsi:nil="true"/>
+    <Assetid_x0020_ xmlns="40262f94-9f35-4ac3-9a90-690165a166b7" xsi:nil="true"/>
+    <Item_x0020_Details xmlns="40262f94-9f35-4ac3-9a90-690165a166b7" xsi:nil="true"/>
+    <Template_x0020_details xmlns="40262f94-9f35-4ac3-9a90-690165a166b7" xsi:nil="true"/>
+  </documentManagement>
+</p:properties>
 </file>
 
 <file path=customXml/item2.xml><?xml version="1.0" encoding="utf-8"?>
@@ -28001,20 +28340,24 @@
 </file>
 
 <file path=customXml/item3.xml><?xml version="1.0" encoding="utf-8"?>
-<p:properties xmlns:p="http://schemas.microsoft.com/office/2006/metadata/properties" xmlns:xsi="http://www.w3.org/2001/XMLSchema-instance" xmlns:pc="http://schemas.microsoft.com/office/infopath/2007/PartnerControls">
-  <documentManagement>
-    <VSO_x0020_item_x0020_id xmlns="40262f94-9f35-4ac3-9a90-690165a166b7" xsi:nil="true"/>
-    <Assetid_x0020_ xmlns="40262f94-9f35-4ac3-9a90-690165a166b7" xsi:nil="true"/>
-    <Item_x0020_Details xmlns="40262f94-9f35-4ac3-9a90-690165a166b7" xsi:nil="true"/>
-    <Template_x0020_details xmlns="40262f94-9f35-4ac3-9a90-690165a166b7" xsi:nil="true"/>
-  </documentManagement>
-</p:properties>
+<?mso-contentType ?>
+<FormTemplates xmlns="http://schemas.microsoft.com/sharepoint/v3/contenttype/forms">
+  <Display>DocumentLibraryForm</Display>
+  <Edit>DocumentLibraryForm</Edit>
+  <New>DocumentLibraryForm</New>
+</FormTemplates>
+</file>
+
+<file path=customXml/item4.xml><?xml version="1.0" encoding="utf-8"?>
+<b:Sources xmlns:b="http://schemas.openxmlformats.org/officeDocument/2006/bibliography" xmlns="http://schemas.openxmlformats.org/officeDocument/2006/bibliography" SelectedStyle="\IEEE2006OfficeOnline.xsl" StyleName="IEEE" Version="2006"/>
 </file>
 
 <file path=customXml/itemProps1.xml><?xml version="1.0" encoding="utf-8"?>
-<ds:datastoreItem xmlns:ds="http://schemas.openxmlformats.org/officeDocument/2006/customXml" ds:itemID="{ABE44320-BEBD-4D1C-9104-5D8258A41C1D}">
+<ds:datastoreItem xmlns:ds="http://schemas.openxmlformats.org/officeDocument/2006/customXml" ds:itemID="{7693A203-2A21-4C04-ACB1-4635A1CD0569}">
   <ds:schemaRefs>
-    <ds:schemaRef ds:uri="http://schemas.microsoft.com/sharepoint/v3/contenttype/forms"/>
+    <ds:schemaRef ds:uri="http://schemas.microsoft.com/office/2006/metadata/properties"/>
+    <ds:schemaRef ds:uri="http://schemas.microsoft.com/office/infopath/2007/PartnerControls"/>
+    <ds:schemaRef ds:uri="40262f94-9f35-4ac3-9a90-690165a166b7"/>
   </ds:schemaRefs>
 </ds:datastoreItem>
 </file>
@@ -28039,11 +28382,17 @@
 </file>
 
 <file path=customXml/itemProps3.xml><?xml version="1.0" encoding="utf-8"?>
-<ds:datastoreItem xmlns:ds="http://schemas.openxmlformats.org/officeDocument/2006/customXml" ds:itemID="{7693A203-2A21-4C04-ACB1-4635A1CD0569}">
+<ds:datastoreItem xmlns:ds="http://schemas.openxmlformats.org/officeDocument/2006/customXml" ds:itemID="{ABE44320-BEBD-4D1C-9104-5D8258A41C1D}">
   <ds:schemaRefs>
-    <ds:schemaRef ds:uri="http://schemas.microsoft.com/office/2006/metadata/properties"/>
-    <ds:schemaRef ds:uri="http://schemas.microsoft.com/office/infopath/2007/PartnerControls"/>
-    <ds:schemaRef ds:uri="40262f94-9f35-4ac3-9a90-690165a166b7"/>
+    <ds:schemaRef ds:uri="http://schemas.microsoft.com/sharepoint/v3/contenttype/forms"/>
+  </ds:schemaRefs>
+</ds:datastoreItem>
+</file>
+
+<file path=customXml/itemProps4.xml><?xml version="1.0" encoding="utf-8"?>
+<ds:datastoreItem xmlns:ds="http://schemas.openxmlformats.org/officeDocument/2006/customXml" ds:itemID="{24658B5C-0723-4C69-BAA9-782037475C09}">
+  <ds:schemaRefs>
+    <ds:schemaRef ds:uri="http://schemas.openxmlformats.org/officeDocument/2006/bibliography"/>
   </ds:schemaRefs>
 </ds:datastoreItem>
 </file>
</xml_diff>